<commit_message>
Added write up folder -- fixed formatting docx
</commit_message>
<xml_diff>
--- a/FinalProject_WriteUp/FinalProject_WriteUp.docx
+++ b/FinalProject_WriteUp/FinalProject_WriteUp.docx
@@ -1,21 +1,13 @@
 
 <file path=word/document.xml><?xml version="1.0" encoding="utf-8"?>
-<w:document xmlns:wpc="http://schemas.microsoft.com/office/word/2010/wordprocessingCanvas" xmlns:mo="http://schemas.microsoft.com/office/mac/office/2008/main" xmlns:mc="http://schemas.openxmlformats.org/markup-compatibility/2006" xmlns:mv="urn:schemas-microsoft-com:mac:vml" xmlns:o="urn:schemas-microsoft-com:office:office" xmlns:r="http://schemas.openxmlformats.org/officeDocument/2006/relationships" xmlns:m="http://schemas.openxmlformats.org/officeDocument/2006/math" xmlns:v="urn:schemas-microsoft-com:vml" xmlns:wp14="http://schemas.microsoft.com/office/word/2010/wordprocessingDrawing" xmlns:wp="http://schemas.openxmlformats.org/drawingml/2006/wordprocessingDrawing" xmlns:w10="urn:schemas-microsoft-com:office:word" xmlns:w="http://schemas.openxmlformats.org/wordprocessingml/2006/main" xmlns:w14="http://schemas.microsoft.com/office/word/2010/wordml" xmlns:wpg="http://schemas.microsoft.com/office/word/2010/wordprocessingGroup" xmlns:wpi="http://schemas.microsoft.com/office/word/2010/wordprocessingInk" xmlns:wne="http://schemas.microsoft.com/office/word/2006/wordml" xmlns:wps="http://schemas.microsoft.com/office/word/2010/wordprocessingShape" mc:Ignorable="w14 wp14 mv">
+<w:document xmlns:wpc="http://schemas.microsoft.com/office/word/2010/wordprocessingCanvas" xmlns:mo="http://schemas.microsoft.com/office/mac/office/2008/main" xmlns:mc="http://schemas.openxmlformats.org/markup-compatibility/2006" xmlns:mv="urn:schemas-microsoft-com:mac:vml" xmlns:o="urn:schemas-microsoft-com:office:office" xmlns:r="http://schemas.openxmlformats.org/officeDocument/2006/relationships" xmlns:m="http://schemas.openxmlformats.org/officeDocument/2006/math" xmlns:v="urn:schemas-microsoft-com:vml" xmlns:wp14="http://schemas.microsoft.com/office/word/2010/wordprocessingDrawing" xmlns:wp="http://schemas.openxmlformats.org/drawingml/2006/wordprocessingDrawing" xmlns:w10="urn:schemas-microsoft-com:office:word" xmlns:w="http://schemas.openxmlformats.org/wordprocessingml/2006/main" xmlns:w14="http://schemas.microsoft.com/office/word/2010/wordml" xmlns:w15="http://schemas.microsoft.com/office/word/2012/wordml" xmlns:wpg="http://schemas.microsoft.com/office/word/2010/wordprocessingGroup" xmlns:wpi="http://schemas.microsoft.com/office/word/2010/wordprocessingInk" xmlns:wne="http://schemas.microsoft.com/office/word/2006/wordml" xmlns:wps="http://schemas.microsoft.com/office/word/2010/wordprocessingShape" mc:Ignorable="w14 w15 wp14 mv">
   <w:body>
     <w:p>
       <w:pPr>
         <w:pStyle w:val="Title"/>
       </w:pPr>
       <w:r>
-        <w:t xml:space="preserve">Characteristics of a Successful </w:t>
-      </w:r>
-      <w:proofErr w:type="spellStart"/>
-      <w:r>
-        <w:t>Reddit</w:t>
-      </w:r>
-      <w:proofErr w:type="spellEnd"/>
-      <w:r>
-        <w:t xml:space="preserve"> Post</w:t>
+        <w:t>Characteristics of a Successful Reddit Post</w:t>
       </w:r>
     </w:p>
     <w:p>
@@ -35,23 +27,7 @@
         <w:pStyle w:val="AuthorInformation"/>
       </w:pPr>
       <w:r>
-        <w:t xml:space="preserve">Stephen Smart, Emily Southern, </w:t>
-      </w:r>
-      <w:proofErr w:type="spellStart"/>
-      <w:r>
-        <w:t>Shruthi</w:t>
-      </w:r>
-      <w:proofErr w:type="spellEnd"/>
-      <w:r>
-        <w:t xml:space="preserve"> </w:t>
-      </w:r>
-      <w:proofErr w:type="spellStart"/>
-      <w:r>
-        <w:t>Sukumar</w:t>
-      </w:r>
-      <w:proofErr w:type="spellEnd"/>
-      <w:r>
-        <w:t>, and Adam Winchell*</w:t>
+        <w:t>Stephen Smart, Emily Southern, Shruthi Sukumar, and Adam Winchell*</w:t>
       </w:r>
     </w:p>
     <w:p>
@@ -62,15 +38,7 @@
         <w:t>University of Colorado Boulder</w:t>
       </w:r>
       <w:r>
-        <w:t xml:space="preserve"> – INFO 4602/5602 – </w:t>
-      </w:r>
-      <w:proofErr w:type="gramStart"/>
-      <w:r>
-        <w:t>Spring</w:t>
-      </w:r>
-      <w:proofErr w:type="gramEnd"/>
-      <w:r>
-        <w:t xml:space="preserve"> 2018</w:t>
+        <w:t xml:space="preserve"> – INFO 4602/5602 – Spring 2018</w:t>
       </w:r>
     </w:p>
     <w:p/>
@@ -100,15 +68,7 @@
         <w:pStyle w:val="BodyNoIndent"/>
       </w:pPr>
       <w:r>
-        <w:t xml:space="preserve">The goal of this project was to determine the characteristics of a successful </w:t>
-      </w:r>
-      <w:proofErr w:type="spellStart"/>
-      <w:r>
-        <w:t>Reddit</w:t>
-      </w:r>
-      <w:proofErr w:type="spellEnd"/>
-      <w:r>
-        <w:t xml:space="preserve"> post. We analyzed data from eight </w:t>
+        <w:t xml:space="preserve">The goal of this project was to determine the characteristics of a successful Reddit post. We analyzed data from eight </w:t>
       </w:r>
       <w:proofErr w:type="spellStart"/>
       <w:r>
@@ -116,15 +76,7 @@
       </w:r>
       <w:proofErr w:type="spellEnd"/>
       <w:r>
-        <w:t xml:space="preserve"> consisting of text-only posts. We created three visualizations to assist </w:t>
-      </w:r>
-      <w:proofErr w:type="spellStart"/>
-      <w:r>
-        <w:t>Reddit</w:t>
-      </w:r>
-      <w:proofErr w:type="spellEnd"/>
-      <w:r>
-        <w:t xml:space="preserve"> users interested in generating the most karma. The first visualization shows the mean karma score for different topics across </w:t>
+        <w:t xml:space="preserve"> consisting of text-only posts. We created three visualizations to assist Reddit users interested in generating the most karma. The first visualization shows the mean karma score for different topics across </w:t>
       </w:r>
       <w:r>
         <w:t xml:space="preserve">all of our </w:t>
@@ -227,13 +179,8 @@
       <w:pPr>
         <w:pStyle w:val="BodyNoIndent"/>
       </w:pPr>
-      <w:proofErr w:type="spellStart"/>
-      <w:r>
-        <w:t>Reddit</w:t>
-      </w:r>
-      <w:proofErr w:type="spellEnd"/>
-      <w:r>
-        <w:t xml:space="preserve"> is a popular social news and media aggregation website. Registered users submit content, such as text posts, links, and images, to user-created communities called ‘</w:t>
+      <w:r>
+        <w:t>Reddit is a popular social news and media aggregation website. Registered users submit content, such as text posts, links, and images, to user-created communities called ‘</w:t>
       </w:r>
       <w:proofErr w:type="spellStart"/>
       <w:r>
@@ -305,15 +252,7 @@
       </w:r>
       <w:proofErr w:type="spellEnd"/>
       <w:r>
-        <w:t xml:space="preserve">. These findings can be used to assist </w:t>
-      </w:r>
-      <w:proofErr w:type="spellStart"/>
-      <w:r>
-        <w:t>Reddit</w:t>
-      </w:r>
-      <w:proofErr w:type="spellEnd"/>
-      <w:r>
-        <w:t xml:space="preserve"> users interested in generating the most</w:t>
+        <w:t>. These findings can be used to assist Reddit users interested in generating the most</w:t>
       </w:r>
       <w:r>
         <w:t xml:space="preserve"> karma.</w:t>
@@ -331,269 +270,6 @@
     <w:p>
       <w:pPr>
         <w:pStyle w:val="BodyNoIndent"/>
-      </w:pPr>
-      <w:r>
-        <w:t>Our research be</w:t>
-      </w:r>
-      <w:r>
-        <w:t xml:space="preserve">gan with trying to understand </w:t>
-      </w:r>
-      <w:proofErr w:type="spellStart"/>
-      <w:r>
-        <w:t>Reddit’s</w:t>
-      </w:r>
-      <w:proofErr w:type="spellEnd"/>
-      <w:r>
-        <w:t xml:space="preserve"> algorithm in displaying posts [7]. </w:t>
-      </w:r>
-      <w:proofErr w:type="spellStart"/>
-      <w:r>
-        <w:t>Reddit’s</w:t>
-      </w:r>
-      <w:proofErr w:type="spellEnd"/>
-      <w:r>
-        <w:t xml:space="preserve"> core object is to prioritize new posts as </w:t>
-      </w:r>
-      <w:r>
-        <w:t>to keep content fresh for users;</w:t>
-      </w:r>
-      <w:r>
-        <w:t xml:space="preserve"> as a result</w:t>
-      </w:r>
-      <w:r>
-        <w:t>,</w:t>
-      </w:r>
-      <w:r>
-        <w:t xml:space="preserve"> newer posts are prioritized over older ones.</w:t>
-      </w:r>
-    </w:p>
-    <w:p>
-      <w:pPr>
-        <w:pStyle w:val="BodyNoIndent"/>
-      </w:pPr>
-      <w:r>
-        <w:t>Due to</w:t>
-      </w:r>
-      <w:r>
-        <w:t xml:space="preserve"> </w:t>
-      </w:r>
-      <w:proofErr w:type="spellStart"/>
-      <w:r>
-        <w:t>Reddit’s</w:t>
-      </w:r>
-      <w:proofErr w:type="spellEnd"/>
-      <w:r>
-        <w:t xml:space="preserve"> relative obscurity</w:t>
-      </w:r>
-      <w:r>
-        <w:t xml:space="preserve">, we looked for publications about </w:t>
-      </w:r>
-      <w:r>
-        <w:t xml:space="preserve">a different social media platform, Twitter, as the two </w:t>
-      </w:r>
-      <w:r>
-        <w:t xml:space="preserve">are comparable for our intents and purposes. To that end, we found papers [3, 5, 8] </w:t>
-      </w:r>
-      <w:r>
-        <w:t>that</w:t>
-      </w:r>
-      <w:r>
-        <w:t xml:space="preserve"> have </w:t>
-      </w:r>
-      <w:r>
-        <w:t xml:space="preserve">had </w:t>
-      </w:r>
-      <w:r>
-        <w:t xml:space="preserve">modest success in predicting the </w:t>
-      </w:r>
-      <w:r>
-        <w:lastRenderedPageBreak/>
-        <w:t xml:space="preserve">popularity of tweets on Twitter. These methodologies incorporated the use of the content of the messages, temporal information, and </w:t>
-      </w:r>
-      <w:proofErr w:type="gramStart"/>
-      <w:r>
-        <w:t>meta</w:t>
-      </w:r>
-      <w:proofErr w:type="gramEnd"/>
-      <w:r>
-        <w:t xml:space="preserve"> data of the tweets for use in prediction. In [8] the authors use early </w:t>
-      </w:r>
-      <w:proofErr w:type="spellStart"/>
-      <w:r>
-        <w:t>retweeting</w:t>
-      </w:r>
-      <w:proofErr w:type="spellEnd"/>
-      <w:r>
-        <w:t xml:space="preserve"> data in order to anticipate </w:t>
-      </w:r>
-      <w:r>
-        <w:t>the popularity of a tweet</w:t>
-      </w:r>
-      <w:proofErr w:type="gramStart"/>
-      <w:r>
-        <w:t>;</w:t>
-      </w:r>
-      <w:proofErr w:type="gramEnd"/>
-      <w:r>
-        <w:t xml:space="preserve"> the </w:t>
-      </w:r>
-      <w:proofErr w:type="spellStart"/>
-      <w:r>
-        <w:t>R</w:t>
-      </w:r>
-      <w:r>
-        <w:t>eddit</w:t>
-      </w:r>
-      <w:proofErr w:type="spellEnd"/>
-      <w:r>
-        <w:t xml:space="preserve"> equivalent would be the comments on a post. Unfortunately, such a strategy would not necessarily work with the </w:t>
-      </w:r>
-      <w:proofErr w:type="spellStart"/>
-      <w:r>
-        <w:t>subreddits</w:t>
-      </w:r>
-      <w:proofErr w:type="spellEnd"/>
-      <w:r>
-        <w:t xml:space="preserve"> </w:t>
-      </w:r>
-      <w:r>
-        <w:t>analyzed</w:t>
-      </w:r>
-      <w:r>
-        <w:t xml:space="preserve"> due </w:t>
-      </w:r>
-      <w:r>
-        <w:t>to the strict moderation of which</w:t>
-      </w:r>
-      <w:r>
-        <w:t xml:space="preserve"> comments are considered relevant to the post at hand.</w:t>
-      </w:r>
-    </w:p>
-    <w:p>
-      <w:pPr>
-        <w:pStyle w:val="BodyNoIndent"/>
-      </w:pPr>
-      <w:r>
-        <w:t>D3 is a JavaS</w:t>
-      </w:r>
-      <w:r>
-        <w:t>cript library that allows developers to map ob</w:t>
-      </w:r>
-      <w:r>
-        <w:t>jects to the DOM [2], and</w:t>
-      </w:r>
-      <w:r>
-        <w:t xml:space="preserve"> is a powerful tool in visualizing data online. We wanted to create an experience where users could explore what it means to cre</w:t>
-      </w:r>
-      <w:r>
-        <w:t xml:space="preserve">ate a successful </w:t>
-      </w:r>
-      <w:proofErr w:type="spellStart"/>
-      <w:r>
-        <w:t>Reddit</w:t>
-      </w:r>
-      <w:proofErr w:type="spellEnd"/>
-      <w:r>
-        <w:t xml:space="preserve"> post. T</w:t>
-      </w:r>
-      <w:r>
-        <w:t>hus</w:t>
-      </w:r>
-      <w:r>
-        <w:t>, D3 was the</w:t>
-      </w:r>
-      <w:r>
-        <w:t xml:space="preserve"> obvious candidate for allowing the types of interactions we </w:t>
-      </w:r>
-      <w:r>
-        <w:t>desired</w:t>
-      </w:r>
-      <w:r>
-        <w:t>.  S</w:t>
-      </w:r>
-      <w:r>
-        <w:t>ince our visualizations include</w:t>
-      </w:r>
-      <w:r>
-        <w:t xml:space="preserve"> animations, we researched whether this could possibly detract from the user’s ability to analyze trends and d</w:t>
-      </w:r>
-      <w:r>
-        <w:t xml:space="preserve">etermine what comprises a successful </w:t>
-      </w:r>
-      <w:proofErr w:type="spellStart"/>
-      <w:r>
-        <w:t>R</w:t>
-      </w:r>
-      <w:r>
-        <w:t>eddit</w:t>
-      </w:r>
-      <w:proofErr w:type="spellEnd"/>
-      <w:r>
-        <w:t xml:space="preserve"> post. The work done by [6] showed that while </w:t>
-      </w:r>
-      <w:r>
-        <w:t>animations can detract from visualizations’</w:t>
-      </w:r>
-      <w:r>
-        <w:t xml:space="preserve"> effectiveness, it comes with the boon of being more fun and engaging. Thus</w:t>
-      </w:r>
-      <w:r>
-        <w:t>,</w:t>
-      </w:r>
-      <w:r>
-        <w:t xml:space="preserve"> one must strike a balance in the </w:t>
-      </w:r>
-      <w:r>
-        <w:t xml:space="preserve">use of </w:t>
-      </w:r>
-      <w:r>
-        <w:t>animations, as to not detract too much from the effectiveness of the visualization.</w:t>
-      </w:r>
-    </w:p>
-    <w:p>
-      <w:pPr>
-        <w:pStyle w:val="BodyNoIndent"/>
-      </w:pPr>
-      <w:r>
-        <w:t>Data storytelling is more effective when visualizations are memorable and engaging [4]. Thus</w:t>
-      </w:r>
-      <w:r>
-        <w:t>,</w:t>
-      </w:r>
-      <w:r>
-        <w:t xml:space="preserve"> we included animations at the potential cos</w:t>
-      </w:r>
-      <w:r>
-        <w:t xml:space="preserve">t of effectiveness and chose </w:t>
-      </w:r>
-      <w:r>
-        <w:t xml:space="preserve">not </w:t>
-      </w:r>
-      <w:r>
-        <w:t xml:space="preserve">to </w:t>
-      </w:r>
-      <w:r>
-        <w:t xml:space="preserve">modify some of the less sensible topics recovered in the topic modeling. In regards to [1], Latent </w:t>
-      </w:r>
-      <w:proofErr w:type="spellStart"/>
-      <w:r>
-        <w:t>Dirichlet</w:t>
-      </w:r>
-      <w:proofErr w:type="spellEnd"/>
-      <w:r>
-        <w:t xml:space="preserve"> Allocation (LDA) has been shown to be a profoundly useful tool in the analysis of large corpuses of text. LDA is an unsupervis</w:t>
-      </w:r>
-      <w:r>
-        <w:t>ed machine learning method that</w:t>
-      </w:r>
-      <w:r>
-        <w:t xml:space="preserve"> takes in a corpus of documents and returns a set of topics that describe the corpus. Further, each document may then be assigned a distribution of topics that describes the content of the document.</w:t>
-      </w:r>
-    </w:p>
-    <w:p>
-      <w:pPr>
-        <w:pStyle w:val="Heading1"/>
-        <w:spacing w:line="276" w:lineRule="auto"/>
       </w:pPr>
       <w:r>
         <w:rPr>
@@ -604,7 +280,7 @@
             <v:stroke joinstyle="miter"/>
             <v:path gradientshapeok="t" o:connecttype="rect"/>
           </v:shapetype>
-          <v:shape id="_x0000_s1027" type="#_x0000_t202" style="position:absolute;left:0;text-align:left;margin-left:-270.2pt;margin-top:653.2pt;width:243pt;height:27pt;z-index:251658240;mso-wrap-distance-top:3.6pt;mso-position-vertical-relative:page" stroked="f" strokeweight="3pt">
+          <v:shape id="_x0000_s1027" type="#_x0000_t202" style="position:absolute;left:0;text-align:left;margin-left:-13.95pt;margin-top:675.2pt;width:243pt;height:27pt;z-index:251658240;mso-wrap-distance-top:3.6pt;mso-position-vertical-relative:page" stroked="f" strokeweight="3pt">
             <v:textbox style="mso-next-textbox:#_x0000_s1027">
               <w:txbxContent>
                 <w:p>
@@ -614,104 +290,7 @@
                     </w:pBdr>
                   </w:pPr>
                   <w:r>
-                    <w:t xml:space="preserve">* </w:t>
-                  </w:r>
-                  <w:proofErr w:type="gramStart"/>
-                  <w:r>
-                    <w:t>adam.winchell@colorado.edu</w:t>
-                  </w:r>
-                  <w:proofErr w:type="gramEnd"/>
-                </w:p>
-              </w:txbxContent>
-            </v:textbox>
-            <w10:wrap type="topAndBottom" anchory="page"/>
-          </v:shape>
-        </w:pict>
-      </w:r>
-      <w:r>
-        <w:t>D</w:t>
-      </w:r>
-      <w:r>
-        <w:t>escription of Project</w:t>
-      </w:r>
-    </w:p>
-    <w:p>
-      <w:pPr>
-        <w:pStyle w:val="BodyNoIndent"/>
-      </w:pPr>
-      <w:r>
-        <w:t>We create</w:t>
-      </w:r>
-      <w:r>
-        <w:t xml:space="preserve">d three visualizations to help </w:t>
-      </w:r>
-      <w:proofErr w:type="spellStart"/>
-      <w:r>
-        <w:t>R</w:t>
-      </w:r>
-      <w:r>
-        <w:t>eddit</w:t>
-      </w:r>
-      <w:proofErr w:type="spellEnd"/>
-      <w:r>
-        <w:t xml:space="preserve"> users understand the characteristics of a successful </w:t>
-      </w:r>
-      <w:proofErr w:type="spellStart"/>
-      <w:r>
-        <w:t>subreddit</w:t>
-      </w:r>
-      <w:proofErr w:type="spellEnd"/>
-      <w:r>
-        <w:t xml:space="preserve"> post. Visualization 1 shows the topics of successful posts in a given </w:t>
-      </w:r>
-      <w:proofErr w:type="spellStart"/>
-      <w:r>
-        <w:t>subreddit</w:t>
-      </w:r>
-      <w:proofErr w:type="spellEnd"/>
-      <w:r>
-        <w:t xml:space="preserve">. It also provides information about which </w:t>
-      </w:r>
-      <w:proofErr w:type="spellStart"/>
-      <w:r>
-        <w:t>subreddit</w:t>
-      </w:r>
-      <w:proofErr w:type="spellEnd"/>
-      <w:r>
-        <w:t xml:space="preserve"> it is easiest to be successful in. Visualization 2 helps users decide which time of day to post in order to generate the most karma. Visualization 3 allows the user to define the karma threshold that distinguishes between a “good” and a “bad” post, and then displays the number of posts in each subjective category for each </w:t>
-      </w:r>
-      <w:proofErr w:type="spellStart"/>
-      <w:r>
-        <w:t>subreddit</w:t>
-      </w:r>
-      <w:proofErr w:type="spellEnd"/>
-      <w:r>
-        <w:t>.</w:t>
-      </w:r>
-    </w:p>
-    <w:p>
-      <w:pPr>
-        <w:pStyle w:val="BodyNoIndent"/>
-      </w:pPr>
-      <w:r>
-        <w:pict w14:anchorId="4FF12637">
-          <v:shape id="_x0000_s1026" type="#_x0000_t202" style="position:absolute;left:0;text-align:left;margin-left:-268pt;margin-top:680.75pt;width:243pt;height:36pt;z-index:251657216;mso-position-horizontal-relative:text;mso-position-vertical-relative:page" stroked="f">
-            <v:textbox style="mso-next-textbox:#_x0000_s1026">
-              <w:txbxContent>
-                <w:p>
-                  <w:pPr>
-                    <w:ind w:firstLine="0"/>
-                  </w:pPr>
-                  <w:r>
-                    <w:t>LEAVE 0</w:t>
-                  </w:r>
-                  <w:proofErr w:type="gramStart"/>
-                  <w:r>
-                    <w:t>.5 INCH</w:t>
-                  </w:r>
-                  <w:proofErr w:type="gramEnd"/>
-                  <w:r>
-                    <w:t xml:space="preserve"> SPACE AT BOTTOM OF LEFT COLUMN ON FIRST PAGE FOR COPYRIGHT BLOCK</w:t>
+                    <w:t>* adam.winchell@colorado.edu</w:t>
                   </w:r>
                 </w:p>
               </w:txbxContent>
@@ -721,6 +300,262 @@
         </w:pict>
       </w:r>
       <w:r>
+        <w:t>Our research be</w:t>
+      </w:r>
+      <w:r>
+        <w:t>gan with trying to understand Reddit’s</w:t>
+      </w:r>
+      <w:r>
+        <w:t xml:space="preserve"> algorithm in displaying posts [7]. Reddit’s core object is to prioritize new posts as </w:t>
+      </w:r>
+      <w:r>
+        <w:t>to keep content fresh for users;</w:t>
+      </w:r>
+      <w:r>
+        <w:t xml:space="preserve"> as a result</w:t>
+      </w:r>
+      <w:r>
+        <w:t>,</w:t>
+      </w:r>
+      <w:r>
+        <w:t xml:space="preserve"> </w:t>
+      </w:r>
+      <w:r>
+        <w:t>newer posts are prioritized over older ones.</w:t>
+      </w:r>
+    </w:p>
+    <w:p>
+      <w:pPr>
+        <w:pStyle w:val="BodyNoIndent"/>
+      </w:pPr>
+    </w:p>
+    <w:p>
+      <w:pPr>
+        <w:pStyle w:val="BodyNoIndent"/>
+      </w:pPr>
+      <w:r>
+        <w:lastRenderedPageBreak/>
+        <w:t>Due to</w:t>
+      </w:r>
+      <w:r>
+        <w:t xml:space="preserve"> Reddit’s relative obscurity</w:t>
+      </w:r>
+      <w:r>
+        <w:t xml:space="preserve">, we looked for publications about </w:t>
+      </w:r>
+      <w:r>
+        <w:t xml:space="preserve">a different social media platform, Twitter, as the two </w:t>
+      </w:r>
+      <w:r>
+        <w:t xml:space="preserve">are comparable for our intents and purposes. To that end, we found papers [3, 5, 8] </w:t>
+      </w:r>
+      <w:r>
+        <w:t>that</w:t>
+      </w:r>
+      <w:r>
+        <w:t xml:space="preserve"> have </w:t>
+      </w:r>
+      <w:r>
+        <w:t xml:space="preserve">had </w:t>
+      </w:r>
+      <w:r>
+        <w:t xml:space="preserve">modest success in predicting the popularity of tweets on Twitter. These methodologies incorporated the use of the content of the messages, temporal information, and meta data of the tweets for use in prediction. In [8] the authors use early retweeting data in order to anticipate </w:t>
+      </w:r>
+      <w:r>
+        <w:t>the popularity of a tweet; the R</w:t>
+      </w:r>
+      <w:r>
+        <w:t xml:space="preserve">eddit equivalent would be the comments on a post. Unfortunately, such a strategy would not necessarily work with the </w:t>
+      </w:r>
+      <w:proofErr w:type="spellStart"/>
+      <w:r>
+        <w:t>subreddits</w:t>
+      </w:r>
+      <w:proofErr w:type="spellEnd"/>
+      <w:r>
+        <w:t xml:space="preserve"> </w:t>
+      </w:r>
+      <w:r>
+        <w:t>analyzed</w:t>
+      </w:r>
+      <w:r>
+        <w:t xml:space="preserve"> due </w:t>
+      </w:r>
+      <w:r>
+        <w:t>to the strict moderation of which</w:t>
+      </w:r>
+      <w:r>
+        <w:t xml:space="preserve"> comments are considered relevant to the post at hand.</w:t>
+      </w:r>
+    </w:p>
+    <w:p>
+      <w:pPr>
+        <w:pStyle w:val="BodyNoIndent"/>
+      </w:pPr>
+      <w:r>
+        <w:t>D3 is a JavaS</w:t>
+      </w:r>
+      <w:r>
+        <w:t>cript library that allows developers to map ob</w:t>
+      </w:r>
+      <w:r>
+        <w:t>jects to the DOM [2], and</w:t>
+      </w:r>
+      <w:r>
+        <w:t xml:space="preserve"> is a powerful tool in visualizing data online. We wanted to create an experience where users could explore what it means to cre</w:t>
+      </w:r>
+      <w:r>
+        <w:t>ate a successful Reddit post. T</w:t>
+      </w:r>
+      <w:r>
+        <w:t>hus</w:t>
+      </w:r>
+      <w:r>
+        <w:t>, D3 was the</w:t>
+      </w:r>
+      <w:r>
+        <w:t xml:space="preserve"> obvious candidate for allowing the types of interactions we </w:t>
+      </w:r>
+      <w:r>
+        <w:t>desired</w:t>
+      </w:r>
+      <w:r>
+        <w:t>.  S</w:t>
+      </w:r>
+      <w:r>
+        <w:t>ince our visualizations include</w:t>
+      </w:r>
+      <w:r>
+        <w:t xml:space="preserve"> animations, we researched whether this could possibly detract from the user’s ability to analyze trends and d</w:t>
+      </w:r>
+      <w:r>
+        <w:t>etermine what comprises a successful R</w:t>
+      </w:r>
+      <w:r>
+        <w:t xml:space="preserve">eddit post. The work done by [6] showed that while </w:t>
+      </w:r>
+      <w:r>
+        <w:t>animations can detract from visualizations’</w:t>
+      </w:r>
+      <w:r>
+        <w:t xml:space="preserve"> effectiveness, it comes with the boon of being more fun and engaging. Thus</w:t>
+      </w:r>
+      <w:r>
+        <w:t>,</w:t>
+      </w:r>
+      <w:r>
+        <w:t xml:space="preserve"> one must strike a balance in the </w:t>
+      </w:r>
+      <w:r>
+        <w:t xml:space="preserve">use of </w:t>
+      </w:r>
+      <w:r>
+        <w:t>animations, as to not detract too much from the effectiveness of the visualization.</w:t>
+      </w:r>
+    </w:p>
+    <w:p>
+      <w:pPr>
+        <w:pStyle w:val="BodyNoIndent"/>
+      </w:pPr>
+      <w:r>
+        <w:t>Data storytelling is more effective when visualizations are memorable and engaging [4]. Thus</w:t>
+      </w:r>
+      <w:r>
+        <w:t>,</w:t>
+      </w:r>
+      <w:r>
+        <w:t xml:space="preserve"> we included animations at the potential cos</w:t>
+      </w:r>
+      <w:r>
+        <w:t xml:space="preserve">t of effectiveness and chose </w:t>
+      </w:r>
+      <w:r>
+        <w:t xml:space="preserve">not </w:t>
+      </w:r>
+      <w:r>
+        <w:t xml:space="preserve">to </w:t>
+      </w:r>
+      <w:r>
+        <w:t xml:space="preserve">modify some of the less sensible topics recovered in the topic modeling. In regards to [1], Latent </w:t>
+      </w:r>
+      <w:proofErr w:type="spellStart"/>
+      <w:r>
+        <w:t>Dirichlet</w:t>
+      </w:r>
+      <w:proofErr w:type="spellEnd"/>
+      <w:r>
+        <w:t xml:space="preserve"> Allocation (LDA) has been shown to be a profoundly useful tool in the analysis of large corpuses of text. LDA is an unsupervis</w:t>
+      </w:r>
+      <w:r>
+        <w:t>ed machine learning method that</w:t>
+      </w:r>
+      <w:r>
+        <w:t xml:space="preserve"> takes in a corpus of documents and returns a set of topics that describe the corpus. Further, each document may then be assigned a distribution of topics that describes the content of the document.</w:t>
+      </w:r>
+    </w:p>
+    <w:p>
+      <w:pPr>
+        <w:pStyle w:val="Heading1"/>
+        <w:spacing w:line="276" w:lineRule="auto"/>
+      </w:pPr>
+      <w:r>
+        <w:t>D</w:t>
+      </w:r>
+      <w:r>
+        <w:t>escription of Project</w:t>
+      </w:r>
+    </w:p>
+    <w:p>
+      <w:pPr>
+        <w:pStyle w:val="BodyNoIndent"/>
+      </w:pPr>
+      <w:r>
+        <w:t>We create</w:t>
+      </w:r>
+      <w:r>
+        <w:t>d three visualizations to help R</w:t>
+      </w:r>
+      <w:r>
+        <w:t xml:space="preserve">eddit users understand the characteristics of a successful </w:t>
+      </w:r>
+      <w:proofErr w:type="spellStart"/>
+      <w:r>
+        <w:t>subreddit</w:t>
+      </w:r>
+      <w:proofErr w:type="spellEnd"/>
+      <w:r>
+        <w:t xml:space="preserve"> post. Visualization 1 shows the topics of successful posts in a given </w:t>
+      </w:r>
+      <w:proofErr w:type="spellStart"/>
+      <w:r>
+        <w:t>subreddit</w:t>
+      </w:r>
+      <w:proofErr w:type="spellEnd"/>
+      <w:r>
+        <w:t xml:space="preserve">. It also provides information about which </w:t>
+      </w:r>
+      <w:proofErr w:type="spellStart"/>
+      <w:r>
+        <w:t>subreddit</w:t>
+      </w:r>
+      <w:proofErr w:type="spellEnd"/>
+      <w:r>
+        <w:t xml:space="preserve"> it is easiest to be successful in. Visualization 2 helps users decide which time of day to post in order to generate the most karma. Visualization 3 allows the user to define the karma threshold that distinguishes between a “good” and a “bad” post, and then displays the number of posts in each subjective category for each </w:t>
+      </w:r>
+      <w:proofErr w:type="spellStart"/>
+      <w:r>
+        <w:t>subreddit</w:t>
+      </w:r>
+      <w:proofErr w:type="spellEnd"/>
+      <w:r>
+        <w:t>.</w:t>
+      </w:r>
+    </w:p>
+    <w:p>
+      <w:pPr>
+        <w:pStyle w:val="BodyNoIndent"/>
+      </w:pPr>
+      <w:r>
         <w:t xml:space="preserve">We collected data from eight Ask-based </w:t>
       </w:r>
       <w:proofErr w:type="spellStart"/>
@@ -729,15 +564,11 @@
       </w:r>
       <w:proofErr w:type="spellEnd"/>
       <w:r>
-        <w:t xml:space="preserve"> using </w:t>
-      </w:r>
-      <w:proofErr w:type="spellStart"/>
-      <w:r>
-        <w:t>Reddit's</w:t>
-      </w:r>
-      <w:proofErr w:type="spellEnd"/>
-      <w:r>
-        <w:t xml:space="preserve"> provided Python API. We collected data over course of one week from the following </w:t>
+        <w:t xml:space="preserve"> using Reddit's provided Python API. We collected data over course of </w:t>
+      </w:r>
+      <w:r>
+        <w:lastRenderedPageBreak/>
+        <w:t xml:space="preserve">one week from the following </w:t>
       </w:r>
       <w:proofErr w:type="spellStart"/>
       <w:r>
@@ -839,7 +670,6 @@
         <w:spacing w:line="276" w:lineRule="auto"/>
       </w:pPr>
       <w:r>
-        <w:lastRenderedPageBreak/>
         <w:t>Visualization 1</w:t>
       </w:r>
     </w:p>
@@ -909,7 +739,7 @@
                     </pic:cNvPicPr>
                   </pic:nvPicPr>
                   <pic:blipFill>
-                    <a:blip r:embed="rId6">
+                    <a:blip r:embed="rId5">
                       <a:extLst>
                         <a:ext uri="{28A0092B-C50C-407E-A947-70E740481C1C}">
                           <a14:useLocalDpi xmlns:a14="http://schemas.microsoft.com/office/drawing/2010/main" val="0"/>
@@ -1065,7 +895,11 @@
         <w:t xml:space="preserve"> </w:t>
       </w:r>
       <w:r>
-        <w:t>time the slider changes, the visualization animates by adjusting the number of posts that are greater than or equal to the specified karma threshold. The colors chosen were a medium blue (#00D HEX color code) to represent the number of posts greater than or equal to the karma threshold, and a medium red (#D00 HEX color code) to represent the number of posts less than the karma threshold. Red was chosen to represent posts will low karma since red is often associated with negative values or failure, although we do recognize that this is not true across all cultures. Blue was chosen to prevent color vision deficiencies from causing any problems.</w:t>
+        <w:t xml:space="preserve">time the slider changes, the visualization animates by adjusting the number of posts that are greater than or equal to the specified karma threshold. The colors chosen were a medium blue (#00D HEX color code) to represent the number of posts greater than or equal to the karma threshold, and a medium red (#D00 HEX color code) to represent the number of posts less than the karma threshold. Red was chosen to represent posts will low karma since red is often associated with negative values or failure, although we do recognize that this is </w:t>
+      </w:r>
+      <w:r>
+        <w:lastRenderedPageBreak/>
+        <w:t>not true across all cultures. Blue was chosen to prevent color vision deficiencies from causing any problems.</w:t>
       </w:r>
     </w:p>
     <w:p>
@@ -1112,7 +946,7 @@
                     </pic:cNvPicPr>
                   </pic:nvPicPr>
                   <pic:blipFill>
-                    <a:blip r:embed="rId7">
+                    <a:blip r:embed="rId6">
                       <a:extLst>
                         <a:ext uri="{28A0092B-C50C-407E-A947-70E740481C1C}">
                           <a14:useLocalDpi xmlns:a14="http://schemas.microsoft.com/office/drawing/2010/main" val="0"/>
@@ -1215,7 +1049,6 @@
         <w:spacing w:line="276" w:lineRule="auto"/>
       </w:pPr>
       <w:r>
-        <w:lastRenderedPageBreak/>
         <w:t>Visualization 3</w:t>
       </w:r>
     </w:p>
@@ -1280,7 +1113,7 @@
                     </pic:cNvPicPr>
                   </pic:nvPicPr>
                   <pic:blipFill>
-                    <a:blip r:embed="rId8">
+                    <a:blip r:embed="rId7">
                       <a:extLst>
                         <a:ext uri="{28A0092B-C50C-407E-A947-70E740481C1C}">
                           <a14:useLocalDpi xmlns:a14="http://schemas.microsoft.com/office/drawing/2010/main" val="0"/>
@@ -1412,15 +1245,7 @@
         <w:ind w:firstLine="180"/>
       </w:pPr>
       <w:r>
-        <w:t xml:space="preserve">Our system of visualizations was designed to determine the characteristics of a successful </w:t>
-      </w:r>
-      <w:proofErr w:type="spellStart"/>
-      <w:r>
-        <w:t>Reddit</w:t>
-      </w:r>
-      <w:proofErr w:type="spellEnd"/>
-      <w:r>
-        <w:t xml:space="preserve"> post.</w:t>
+        <w:t>Our system of visualizations was designed to determine the characteristics of a successful Reddit post.</w:t>
       </w:r>
     </w:p>
     <w:p>
@@ -1460,13 +1285,20 @@
         <w:rPr>
           <w:lang w:val="en-US"/>
         </w:rPr>
-        <w:t xml:space="preserve"> would be likely to receive a decent karma score (48-73). Alternatively, posting to a </w:t>
-      </w:r>
-      <w:proofErr w:type="spellStart"/>
+        <w:t xml:space="preserve"> would be likely to receive a decent karma score </w:t>
+      </w:r>
       <w:r>
         <w:rPr>
           <w:lang w:val="en-US"/>
         </w:rPr>
+        <w:lastRenderedPageBreak/>
+        <w:t xml:space="preserve">(48-73). Alternatively, posting to a </w:t>
+      </w:r>
+      <w:proofErr w:type="spellStart"/>
+      <w:r>
+        <w:rPr>
+          <w:lang w:val="en-US"/>
+        </w:rPr>
         <w:t>subreddit</w:t>
       </w:r>
       <w:proofErr w:type="spellEnd"/>
@@ -1474,7 +1306,15 @@
         <w:rPr>
           <w:lang w:val="en-US"/>
         </w:rPr>
-        <w:t xml:space="preserve"> with topics that have a large range of average karma scores is a ‘high risk, high reward’ situation. For example, a post in the </w:t>
+        <w:t xml:space="preserve"> with topics that have </w:t>
+      </w:r>
+      <w:bookmarkStart w:id="0" w:name="_GoBack"/>
+      <w:bookmarkEnd w:id="0"/>
+      <w:r>
+        <w:rPr>
+          <w:lang w:val="en-US"/>
+        </w:rPr>
+        <w:t xml:space="preserve">a large range of average karma scores is a ‘high risk, high reward’ situation. For example, a post in the </w:t>
       </w:r>
       <w:proofErr w:type="spellStart"/>
       <w:r>
@@ -1517,21 +1357,7 @@
         <w:rPr>
           <w:lang w:val="en-US"/>
         </w:rPr>
-        <w:t xml:space="preserve">From our second visualization, we are able to see the distribution of posts across the domains that we analyzed. Additionally, as we increase the karma threshold, the number of posts above the threshold (shown in blue) decreases and the number of posts below the threshold (shown in red) increases. It is interesting to note that the chart changes much more drastically at lower karma thresholds than at higher karma thresholds; when moving the slider from high to low, graphical changes are nearly imperceptible until reaching a karma threshold of about 20. A </w:t>
-      </w:r>
-      <w:proofErr w:type="spellStart"/>
-      <w:r>
-        <w:rPr>
-          <w:lang w:val="en-US"/>
-        </w:rPr>
-        <w:t>Reddit</w:t>
-      </w:r>
-      <w:proofErr w:type="spellEnd"/>
-      <w:r>
-        <w:rPr>
-          <w:lang w:val="en-US"/>
-        </w:rPr>
-        <w:t xml:space="preserve"> user may wish to post in a </w:t>
+        <w:t xml:space="preserve">From our second visualization, we are able to see the distribution of posts across the domains that we analyzed. Additionally, as we increase the karma threshold, the number of posts above the threshold (shown in blue) decreases and the number of posts below the threshold (shown in red) increases. It is interesting to note that the chart changes much more drastically at lower karma thresholds than at higher karma thresholds; when moving the slider from high to low, graphical changes are nearly imperceptible until reaching a karma threshold of about 20. A Reddit user may wish to post in a </w:t>
       </w:r>
       <w:proofErr w:type="spellStart"/>
       <w:r>
@@ -1656,36 +1482,7 @@
         <w:rPr>
           <w:lang w:val="en-US"/>
         </w:rPr>
-        <w:t xml:space="preserve">, we see that there is a peak </w:t>
-      </w:r>
-      <w:r>
-        <w:rPr>
-          <w:lang w:val="en-US"/>
-        </w:rPr>
-        <w:lastRenderedPageBreak/>
-        <w:t xml:space="preserve">on Thursday. If we drill down and just focus on Thursday, we see peaks in the morning and late at night. It is possible that posts made late at night or very early in the morning are more successful than posts made during more popular </w:t>
-      </w:r>
-      <w:proofErr w:type="spellStart"/>
-      <w:r>
-        <w:rPr>
-          <w:lang w:val="en-US"/>
-        </w:rPr>
-        <w:t>Reddit</w:t>
-      </w:r>
-      <w:proofErr w:type="spellEnd"/>
-      <w:r>
-        <w:rPr>
-          <w:lang w:val="en-US"/>
-        </w:rPr>
-        <w:t xml:space="preserve"> user hours </w:t>
-      </w:r>
-      <w:bookmarkStart w:id="0" w:name="_GoBack"/>
-      <w:bookmarkEnd w:id="0"/>
-      <w:r>
-        <w:rPr>
-          <w:lang w:val="en-US"/>
-        </w:rPr>
-        <w:t>because they stand out due to less competition at those times.</w:t>
+        <w:t>, we see that there is a peak on Thursday. If we drill down and just focus on Thursday, we see peaks in the morning and late at night. It is possible that posts made late at night or very early in the morning are more successful than posts made during more popular Reddit user hours because they stand out due to less competition at those times.</w:t>
       </w:r>
     </w:p>
     <w:p>
@@ -1765,23 +1562,10 @@
         <w:spacing w:line="276" w:lineRule="auto"/>
       </w:pPr>
       <w:r>
-        <w:t xml:space="preserve">Michael </w:t>
-      </w:r>
-      <w:proofErr w:type="spellStart"/>
-      <w:r>
-        <w:t>Bostock</w:t>
-      </w:r>
-      <w:proofErr w:type="spellEnd"/>
-      <w:r>
-        <w:t xml:space="preserve">, </w:t>
-      </w:r>
-      <w:proofErr w:type="spellStart"/>
-      <w:r>
-        <w:t>Vadim</w:t>
-      </w:r>
-      <w:proofErr w:type="spellEnd"/>
-      <w:r>
-        <w:t xml:space="preserve"> </w:t>
+        <w:t xml:space="preserve">Michael Bostock, </w:t>
+      </w:r>
+      <w:r>
+        <w:t xml:space="preserve">Vadim </w:t>
       </w:r>
       <w:proofErr w:type="spellStart"/>
       <w:r>
@@ -1806,15 +1590,7 @@
         <w:t>12</w:t>
       </w:r>
       <w:r>
-        <w:t>)</w:t>
-      </w:r>
-      <w:proofErr w:type="gramStart"/>
-      <w:r>
-        <w:t>:2301</w:t>
-      </w:r>
-      <w:proofErr w:type="gramEnd"/>
-      <w:r>
-        <w:t>-2309, 2001.</w:t>
+        <w:t>):2301-2309, 2001.</w:t>
       </w:r>
     </w:p>
     <w:p>
@@ -1936,27 +1712,13 @@
         <w:rPr>
           <w:shd w:val="clear" w:color="auto" w:fill="FFFFFF"/>
         </w:rPr>
-        <w:t>)</w:t>
-      </w:r>
-      <w:proofErr w:type="gramStart"/>
-      <w:r>
-        <w:rPr>
-          <w:shd w:val="clear" w:color="auto" w:fill="FFFFFF"/>
-        </w:rPr>
-        <w:t>:</w:t>
-      </w:r>
-      <w:r>
-        <w:rPr>
-          <w:shd w:val="clear" w:color="auto" w:fill="FFFFFF"/>
-        </w:rPr>
-        <w:t>80</w:t>
-      </w:r>
-      <w:proofErr w:type="gramEnd"/>
-      <w:r>
-        <w:rPr>
-          <w:shd w:val="clear" w:color="auto" w:fill="FFFFFF"/>
-        </w:rPr>
-        <w:t>-85</w:t>
+        <w:t>):</w:t>
+      </w:r>
+      <w:r>
+        <w:rPr>
+          <w:shd w:val="clear" w:color="auto" w:fill="FFFFFF"/>
+        </w:rPr>
+        <w:t>80-85</w:t>
       </w:r>
       <w:r>
         <w:rPr>
@@ -2128,21 +1890,7 @@
         <w:rPr>
           <w:shd w:val="clear" w:color="auto" w:fill="FFFFFF"/>
         </w:rPr>
-        <w:t>)</w:t>
-      </w:r>
-      <w:proofErr w:type="gramStart"/>
-      <w:r>
-        <w:rPr>
-          <w:shd w:val="clear" w:color="auto" w:fill="FFFFFF"/>
-        </w:rPr>
-        <w:t>:1325</w:t>
-      </w:r>
-      <w:proofErr w:type="gramEnd"/>
-      <w:r>
-        <w:rPr>
-          <w:shd w:val="clear" w:color="auto" w:fill="FFFFFF"/>
-        </w:rPr>
-        <w:t>-1332, 2008</w:t>
+        <w:t>):1325-1332, 2008</w:t>
       </w:r>
       <w:r>
         <w:rPr>
@@ -2184,27 +1932,13 @@
         <w:rPr>
           <w:shd w:val="clear" w:color="auto" w:fill="FFFFFF"/>
         </w:rPr>
-        <w:t xml:space="preserve">. "How </w:t>
-      </w:r>
-      <w:proofErr w:type="spellStart"/>
-      <w:r>
-        <w:rPr>
-          <w:shd w:val="clear" w:color="auto" w:fill="FFFFFF"/>
-        </w:rPr>
-        <w:t>R</w:t>
-      </w:r>
-      <w:r>
-        <w:rPr>
-          <w:shd w:val="clear" w:color="auto" w:fill="FFFFFF"/>
-        </w:rPr>
-        <w:t>eddit</w:t>
-      </w:r>
-      <w:proofErr w:type="spellEnd"/>
-      <w:r>
-        <w:rPr>
-          <w:shd w:val="clear" w:color="auto" w:fill="FFFFFF"/>
-        </w:rPr>
-        <w:t xml:space="preserve"> ranking algorithms work." Hacking and Gonzo</w:t>
+        <w:t>. "How R</w:t>
+      </w:r>
+      <w:r>
+        <w:rPr>
+          <w:shd w:val="clear" w:color="auto" w:fill="FFFFFF"/>
+        </w:rPr>
+        <w:t>eddit ranking algorithms work." Hacking and Gonzo</w:t>
       </w:r>
       <w:r>
         <w:rPr>
@@ -2234,16 +1968,8 @@
         <w:rPr>
           <w:shd w:val="clear" w:color="auto" w:fill="FFFFFF"/>
         </w:rPr>
-        <w:t xml:space="preserve"> </w:t>
-      </w:r>
-      <w:proofErr w:type="spellStart"/>
-      <w:r>
-        <w:rPr>
-          <w:shd w:val="clear" w:color="auto" w:fill="FFFFFF"/>
-        </w:rPr>
-        <w:t>Zaman</w:t>
-      </w:r>
-      <w:proofErr w:type="spellEnd"/>
+        <w:t xml:space="preserve"> Zaman</w:t>
+      </w:r>
       <w:r>
         <w:rPr>
           <w:shd w:val="clear" w:color="auto" w:fill="FFFFFF"/>
@@ -2268,27 +1994,13 @@
         <w:rPr>
           <w:shd w:val="clear" w:color="auto" w:fill="FFFFFF"/>
         </w:rPr>
-        <w:t xml:space="preserve"> Applied Statistics 8(3)</w:t>
-      </w:r>
-      <w:proofErr w:type="gramStart"/>
-      <w:r>
-        <w:rPr>
-          <w:shd w:val="clear" w:color="auto" w:fill="FFFFFF"/>
-        </w:rPr>
-        <w:t>:</w:t>
-      </w:r>
-      <w:r>
-        <w:rPr>
-          <w:shd w:val="clear" w:color="auto" w:fill="FFFFFF"/>
-        </w:rPr>
-        <w:t>1583</w:t>
-      </w:r>
-      <w:proofErr w:type="gramEnd"/>
-      <w:r>
-        <w:rPr>
-          <w:shd w:val="clear" w:color="auto" w:fill="FFFFFF"/>
-        </w:rPr>
-        <w:t>-1611</w:t>
+        <w:t xml:space="preserve"> Applied Statistics 8(3):</w:t>
+      </w:r>
+      <w:r>
+        <w:rPr>
+          <w:shd w:val="clear" w:color="auto" w:fill="FFFFFF"/>
+        </w:rPr>
+        <w:t>1583-1611</w:t>
       </w:r>
       <w:r>
         <w:rPr>
@@ -2309,7 +2021,7 @@
 </file>
 
 <file path=word/numbering.xml><?xml version="1.0" encoding="utf-8"?>
-<w:numbering xmlns:wpc="http://schemas.microsoft.com/office/word/2010/wordprocessingCanvas" xmlns:mo="http://schemas.microsoft.com/office/mac/office/2008/main" xmlns:mc="http://schemas.openxmlformats.org/markup-compatibility/2006" xmlns:mv="urn:schemas-microsoft-com:mac:vml" xmlns:o="urn:schemas-microsoft-com:office:office" xmlns:r="http://schemas.openxmlformats.org/officeDocument/2006/relationships" xmlns:m="http://schemas.openxmlformats.org/officeDocument/2006/math" xmlns:v="urn:schemas-microsoft-com:vml" xmlns:wp14="http://schemas.microsoft.com/office/word/2010/wordprocessingDrawing" xmlns:wp="http://schemas.openxmlformats.org/drawingml/2006/wordprocessingDrawing" xmlns:w10="urn:schemas-microsoft-com:office:word" xmlns:w="http://schemas.openxmlformats.org/wordprocessingml/2006/main" xmlns:w14="http://schemas.microsoft.com/office/word/2010/wordml" xmlns:wpg="http://schemas.microsoft.com/office/word/2010/wordprocessingGroup" xmlns:wpi="http://schemas.microsoft.com/office/word/2010/wordprocessingInk" xmlns:wne="http://schemas.microsoft.com/office/word/2006/wordml" xmlns:wps="http://schemas.microsoft.com/office/word/2010/wordprocessingShape" mc:Ignorable="w14 wp14 mv">
+<w:numbering xmlns:wpc="http://schemas.microsoft.com/office/word/2010/wordprocessingCanvas" xmlns:mo="http://schemas.microsoft.com/office/mac/office/2008/main" xmlns:mc="http://schemas.openxmlformats.org/markup-compatibility/2006" xmlns:mv="urn:schemas-microsoft-com:mac:vml" xmlns:o="urn:schemas-microsoft-com:office:office" xmlns:r="http://schemas.openxmlformats.org/officeDocument/2006/relationships" xmlns:m="http://schemas.openxmlformats.org/officeDocument/2006/math" xmlns:v="urn:schemas-microsoft-com:vml" xmlns:wp14="http://schemas.microsoft.com/office/word/2010/wordprocessingDrawing" xmlns:wp="http://schemas.openxmlformats.org/drawingml/2006/wordprocessingDrawing" xmlns:w10="urn:schemas-microsoft-com:office:word" xmlns:w="http://schemas.openxmlformats.org/wordprocessingml/2006/main" xmlns:w14="http://schemas.microsoft.com/office/word/2010/wordml" xmlns:w15="http://schemas.microsoft.com/office/word/2012/wordml" xmlns:wpg="http://schemas.microsoft.com/office/word/2010/wordprocessingGroup" xmlns:wpi="http://schemas.microsoft.com/office/word/2010/wordprocessingInk" xmlns:wne="http://schemas.microsoft.com/office/word/2006/wordml" xmlns:wps="http://schemas.microsoft.com/office/word/2010/wordprocessingShape" mc:Ignorable="w14 w15 wp14 mv">
   <w:abstractNum w:abstractNumId="0">
     <w:nsid w:val="FFFFFF1D"/>
     <w:multiLevelType w:val="multilevel"/>
@@ -3347,7 +3059,7 @@
 </file>
 
 <file path=word/styles.xml><?xml version="1.0" encoding="utf-8"?>
-<w:styles xmlns:mc="http://schemas.openxmlformats.org/markup-compatibility/2006" xmlns:r="http://schemas.openxmlformats.org/officeDocument/2006/relationships" xmlns:w="http://schemas.openxmlformats.org/wordprocessingml/2006/main" xmlns:w14="http://schemas.microsoft.com/office/word/2010/wordml" mc:Ignorable="w14">
+<w:styles xmlns:mc="http://schemas.openxmlformats.org/markup-compatibility/2006" xmlns:r="http://schemas.openxmlformats.org/officeDocument/2006/relationships" xmlns:w="http://schemas.openxmlformats.org/wordprocessingml/2006/main" xmlns:w14="http://schemas.microsoft.com/office/word/2010/wordml" xmlns:w15="http://schemas.microsoft.com/office/word/2012/wordml" mc:Ignorable="w14 w15">
   <w:docDefaults>
     <w:rPrDefault>
       <w:rPr>
@@ -3357,19 +3069,352 @@
     </w:rPrDefault>
     <w:pPrDefault/>
   </w:docDefaults>
-  <w:latentStyles w:defLockedState="0" w:defUIPriority="0" w:defSemiHidden="0" w:defUnhideWhenUsed="0" w:defQFormat="0" w:count="276">
+  <w:latentStyles w:defLockedState="0" w:defUIPriority="0" w:defSemiHidden="0" w:defUnhideWhenUsed="0" w:defQFormat="0" w:count="382">
     <w:lsdException w:name="Normal" w:qFormat="1"/>
     <w:lsdException w:name="heading 1" w:qFormat="1"/>
     <w:lsdException w:name="heading 2" w:qFormat="1"/>
     <w:lsdException w:name="heading 3" w:qFormat="1"/>
     <w:lsdException w:name="heading 4" w:qFormat="1"/>
-    <w:lsdException w:name="heading 5" w:qFormat="1"/>
-    <w:lsdException w:name="heading 6" w:qFormat="1"/>
-    <w:lsdException w:name="heading 7" w:qFormat="1"/>
-    <w:lsdException w:name="heading 8" w:qFormat="1"/>
-    <w:lsdException w:name="heading 9" w:qFormat="1"/>
-    <w:lsdException w:name="caption" w:qFormat="1"/>
+    <w:lsdException w:name="heading 5" w:semiHidden="1" w:unhideWhenUsed="1" w:qFormat="1"/>
+    <w:lsdException w:name="heading 6" w:semiHidden="1" w:unhideWhenUsed="1" w:qFormat="1"/>
+    <w:lsdException w:name="heading 7" w:semiHidden="1" w:unhideWhenUsed="1" w:qFormat="1"/>
+    <w:lsdException w:name="heading 8" w:semiHidden="1" w:unhideWhenUsed="1" w:qFormat="1"/>
+    <w:lsdException w:name="heading 9" w:semiHidden="1" w:unhideWhenUsed="1" w:qFormat="1"/>
+    <w:lsdException w:name="index 1" w:semiHidden="1" w:unhideWhenUsed="1"/>
+    <w:lsdException w:name="index 2" w:semiHidden="1" w:unhideWhenUsed="1"/>
+    <w:lsdException w:name="index 3" w:semiHidden="1" w:unhideWhenUsed="1"/>
+    <w:lsdException w:name="index 4" w:semiHidden="1" w:unhideWhenUsed="1"/>
+    <w:lsdException w:name="index 5" w:semiHidden="1" w:unhideWhenUsed="1"/>
+    <w:lsdException w:name="index 6" w:semiHidden="1" w:unhideWhenUsed="1"/>
+    <w:lsdException w:name="index 7" w:semiHidden="1" w:unhideWhenUsed="1"/>
+    <w:lsdException w:name="index 8" w:semiHidden="1" w:unhideWhenUsed="1"/>
+    <w:lsdException w:name="index 9" w:semiHidden="1" w:unhideWhenUsed="1"/>
+    <w:lsdException w:name="toc 1" w:semiHidden="1" w:unhideWhenUsed="1"/>
+    <w:lsdException w:name="toc 2" w:semiHidden="1" w:unhideWhenUsed="1"/>
+    <w:lsdException w:name="toc 3" w:semiHidden="1" w:unhideWhenUsed="1"/>
+    <w:lsdException w:name="toc 4" w:semiHidden="1" w:unhideWhenUsed="1"/>
+    <w:lsdException w:name="toc 5" w:semiHidden="1" w:unhideWhenUsed="1"/>
+    <w:lsdException w:name="toc 6" w:semiHidden="1" w:unhideWhenUsed="1"/>
+    <w:lsdException w:name="toc 7" w:semiHidden="1" w:unhideWhenUsed="1"/>
+    <w:lsdException w:name="toc 8" w:semiHidden="1" w:unhideWhenUsed="1"/>
+    <w:lsdException w:name="toc 9" w:semiHidden="1" w:unhideWhenUsed="1"/>
+    <w:lsdException w:name="Normal Indent" w:semiHidden="1" w:unhideWhenUsed="1"/>
+    <w:lsdException w:name="footnote text" w:semiHidden="1" w:unhideWhenUsed="1"/>
+    <w:lsdException w:name="annotation text" w:semiHidden="1" w:unhideWhenUsed="1"/>
+    <w:lsdException w:name="header" w:semiHidden="1" w:unhideWhenUsed="1"/>
+    <w:lsdException w:name="footer" w:semiHidden="1" w:unhideWhenUsed="1"/>
+    <w:lsdException w:name="index heading" w:semiHidden="1" w:unhideWhenUsed="1"/>
+    <w:lsdException w:name="caption" w:semiHidden="1" w:unhideWhenUsed="1" w:qFormat="1"/>
+    <w:lsdException w:name="table of figures" w:semiHidden="1" w:unhideWhenUsed="1"/>
+    <w:lsdException w:name="envelope address" w:semiHidden="1" w:unhideWhenUsed="1"/>
+    <w:lsdException w:name="envelope return" w:semiHidden="1" w:unhideWhenUsed="1"/>
+    <w:lsdException w:name="footnote reference" w:semiHidden="1" w:unhideWhenUsed="1"/>
+    <w:lsdException w:name="annotation reference" w:semiHidden="1" w:unhideWhenUsed="1"/>
+    <w:lsdException w:name="line number" w:semiHidden="1" w:unhideWhenUsed="1"/>
+    <w:lsdException w:name="page number" w:semiHidden="1" w:unhideWhenUsed="1"/>
+    <w:lsdException w:name="endnote reference" w:semiHidden="1" w:unhideWhenUsed="1"/>
+    <w:lsdException w:name="endnote text" w:semiHidden="1" w:unhideWhenUsed="1"/>
+    <w:lsdException w:name="table of authorities" w:semiHidden="1" w:unhideWhenUsed="1"/>
+    <w:lsdException w:name="macro" w:semiHidden="1" w:unhideWhenUsed="1"/>
+    <w:lsdException w:name="toa heading" w:semiHidden="1" w:unhideWhenUsed="1"/>
+    <w:lsdException w:name="List Bullet" w:semiHidden="1" w:unhideWhenUsed="1"/>
+    <w:lsdException w:name="List Number" w:semiHidden="1" w:unhideWhenUsed="1"/>
+    <w:lsdException w:name="List Number 5" w:semiHidden="1" w:unhideWhenUsed="1"/>
     <w:lsdException w:name="Title" w:qFormat="1"/>
+    <w:lsdException w:name="Closing" w:semiHidden="1" w:unhideWhenUsed="1"/>
+    <w:lsdException w:name="Signature" w:semiHidden="1" w:unhideWhenUsed="1"/>
+    <w:lsdException w:name="Default Paragraph Font" w:semiHidden="1" w:unhideWhenUsed="1"/>
+    <w:lsdException w:name="Body Text" w:semiHidden="1" w:unhideWhenUsed="1"/>
+    <w:lsdException w:name="Body Text Indent" w:semiHidden="1" w:unhideWhenUsed="1"/>
+    <w:lsdException w:name="List Continue" w:semiHidden="1" w:unhideWhenUsed="1"/>
+    <w:lsdException w:name="List Continue 2" w:semiHidden="1" w:unhideWhenUsed="1"/>
+    <w:lsdException w:name="List Continue 3" w:semiHidden="1" w:unhideWhenUsed="1"/>
+    <w:lsdException w:name="List Continue 4" w:semiHidden="1" w:unhideWhenUsed="1"/>
+    <w:lsdException w:name="List Continue 5" w:semiHidden="1" w:unhideWhenUsed="1"/>
+    <w:lsdException w:name="Message Header" w:semiHidden="1" w:unhideWhenUsed="1"/>
+    <w:lsdException w:name="Salutation" w:semiHidden="1" w:unhideWhenUsed="1"/>
+    <w:lsdException w:name="Date" w:semiHidden="1" w:unhideWhenUsed="1"/>
+    <w:lsdException w:name="Body Text First Indent" w:semiHidden="1" w:unhideWhenUsed="1"/>
+    <w:lsdException w:name="Body Text First Indent 2" w:semiHidden="1" w:unhideWhenUsed="1"/>
+    <w:lsdException w:name="Note Heading" w:semiHidden="1" w:unhideWhenUsed="1"/>
+    <w:lsdException w:name="Body Text 2" w:semiHidden="1" w:unhideWhenUsed="1"/>
+    <w:lsdException w:name="Hyperlink" w:semiHidden="1" w:unhideWhenUsed="1"/>
+    <w:lsdException w:name="FollowedHyperlink" w:semiHidden="1" w:unhideWhenUsed="1"/>
+    <w:lsdException w:name="Document Map" w:semiHidden="1" w:unhideWhenUsed="1"/>
+    <w:lsdException w:name="Plain Text" w:semiHidden="1" w:unhideWhenUsed="1"/>
+    <w:lsdException w:name="E-mail Signature" w:semiHidden="1" w:unhideWhenUsed="1"/>
+    <w:lsdException w:name="HTML Top of Form" w:semiHidden="1" w:unhideWhenUsed="1"/>
+    <w:lsdException w:name="HTML Bottom of Form" w:semiHidden="1" w:unhideWhenUsed="1"/>
+    <w:lsdException w:name="Normal (Web)" w:semiHidden="1" w:unhideWhenUsed="1"/>
+    <w:lsdException w:name="HTML Acronym" w:semiHidden="1" w:unhideWhenUsed="1"/>
+    <w:lsdException w:name="HTML Address" w:semiHidden="1" w:unhideWhenUsed="1"/>
+    <w:lsdException w:name="HTML Cite" w:semiHidden="1" w:unhideWhenUsed="1"/>
+    <w:lsdException w:name="HTML Code" w:semiHidden="1" w:unhideWhenUsed="1"/>
+    <w:lsdException w:name="HTML Definition" w:semiHidden="1" w:unhideWhenUsed="1"/>
+    <w:lsdException w:name="HTML Keyboard" w:semiHidden="1" w:unhideWhenUsed="1"/>
+    <w:lsdException w:name="HTML Preformatted" w:semiHidden="1" w:unhideWhenUsed="1"/>
+    <w:lsdException w:name="HTML Sample" w:semiHidden="1" w:unhideWhenUsed="1"/>
+    <w:lsdException w:name="HTML Typewriter" w:semiHidden="1" w:unhideWhenUsed="1"/>
+    <w:lsdException w:name="HTML Variable" w:semiHidden="1" w:unhideWhenUsed="1"/>
+    <w:lsdException w:name="Normal Table" w:semiHidden="1" w:unhideWhenUsed="1"/>
+    <w:lsdException w:name="annotation subject" w:semiHidden="1" w:unhideWhenUsed="1"/>
+    <w:lsdException w:name="No List" w:semiHidden="1" w:unhideWhenUsed="1"/>
+    <w:lsdException w:name="Outline List 1" w:semiHidden="1" w:unhideWhenUsed="1"/>
+    <w:lsdException w:name="Outline List 2" w:semiHidden="1" w:unhideWhenUsed="1"/>
+    <w:lsdException w:name="Outline List 3" w:semiHidden="1" w:unhideWhenUsed="1"/>
+    <w:lsdException w:name="Table Simple 1" w:semiHidden="1" w:unhideWhenUsed="1"/>
+    <w:lsdException w:name="Table Simple 2" w:semiHidden="1" w:unhideWhenUsed="1"/>
+    <w:lsdException w:name="Table Simple 3" w:semiHidden="1" w:unhideWhenUsed="1"/>
+    <w:lsdException w:name="Table Classic 1" w:semiHidden="1" w:unhideWhenUsed="1"/>
+    <w:lsdException w:name="Table Classic 2" w:semiHidden="1" w:unhideWhenUsed="1"/>
+    <w:lsdException w:name="Table Classic 3" w:semiHidden="1" w:unhideWhenUsed="1"/>
+    <w:lsdException w:name="Table Classic 4" w:semiHidden="1" w:unhideWhenUsed="1"/>
+    <w:lsdException w:name="Table Colorful 1" w:semiHidden="1" w:unhideWhenUsed="1"/>
+    <w:lsdException w:name="Table Colorful 2" w:semiHidden="1" w:unhideWhenUsed="1"/>
+    <w:lsdException w:name="Table Colorful 3" w:semiHidden="1" w:unhideWhenUsed="1"/>
+    <w:lsdException w:name="Table Columns 1" w:semiHidden="1" w:unhideWhenUsed="1"/>
+    <w:lsdException w:name="Table Columns 2" w:semiHidden="1" w:unhideWhenUsed="1"/>
+    <w:lsdException w:name="Table Columns 3" w:semiHidden="1" w:unhideWhenUsed="1"/>
+    <w:lsdException w:name="Table Columns 4" w:semiHidden="1" w:unhideWhenUsed="1"/>
+    <w:lsdException w:name="Table Columns 5" w:semiHidden="1" w:unhideWhenUsed="1"/>
+    <w:lsdException w:name="Table Grid 1" w:semiHidden="1" w:unhideWhenUsed="1"/>
+    <w:lsdException w:name="Table Grid 2" w:semiHidden="1" w:unhideWhenUsed="1"/>
+    <w:lsdException w:name="Table Grid 3" w:semiHidden="1" w:unhideWhenUsed="1"/>
+    <w:lsdException w:name="Table Grid 4" w:semiHidden="1" w:unhideWhenUsed="1"/>
+    <w:lsdException w:name="Table Grid 5" w:semiHidden="1" w:unhideWhenUsed="1"/>
+    <w:lsdException w:name="Table Grid 6" w:semiHidden="1" w:unhideWhenUsed="1"/>
+    <w:lsdException w:name="Table Grid 7" w:semiHidden="1" w:unhideWhenUsed="1"/>
+    <w:lsdException w:name="Table Grid 8" w:semiHidden="1" w:unhideWhenUsed="1"/>
+    <w:lsdException w:name="Table List 1" w:semiHidden="1" w:unhideWhenUsed="1"/>
+    <w:lsdException w:name="Table List 2" w:semiHidden="1" w:unhideWhenUsed="1"/>
+    <w:lsdException w:name="Table List 3" w:semiHidden="1" w:unhideWhenUsed="1"/>
+    <w:lsdException w:name="Table List 4" w:semiHidden="1" w:unhideWhenUsed="1"/>
+    <w:lsdException w:name="Table List 5" w:semiHidden="1" w:unhideWhenUsed="1"/>
+    <w:lsdException w:name="Table List 6" w:semiHidden="1" w:unhideWhenUsed="1"/>
+    <w:lsdException w:name="Table List 7" w:semiHidden="1" w:unhideWhenUsed="1"/>
+    <w:lsdException w:name="Table List 8" w:semiHidden="1" w:unhideWhenUsed="1"/>
+    <w:lsdException w:name="Table 3D effects 1" w:semiHidden="1" w:unhideWhenUsed="1"/>
+    <w:lsdException w:name="Table 3D effects 2" w:semiHidden="1" w:unhideWhenUsed="1"/>
+    <w:lsdException w:name="Table 3D effects 3" w:semiHidden="1" w:unhideWhenUsed="1"/>
+    <w:lsdException w:name="Table Contemporary" w:semiHidden="1" w:unhideWhenUsed="1"/>
+    <w:lsdException w:name="Table Elegant" w:semiHidden="1" w:unhideWhenUsed="1"/>
+    <w:lsdException w:name="Table Professional" w:semiHidden="1" w:unhideWhenUsed="1"/>
+    <w:lsdException w:name="Table Subtle 1" w:semiHidden="1" w:unhideWhenUsed="1"/>
+    <w:lsdException w:name="Table Subtle 2" w:semiHidden="1" w:unhideWhenUsed="1"/>
+    <w:lsdException w:name="Table Web 1" w:semiHidden="1" w:unhideWhenUsed="1"/>
+    <w:lsdException w:name="Table Web 2" w:semiHidden="1" w:unhideWhenUsed="1"/>
+    <w:lsdException w:name="Table Web 3" w:semiHidden="1" w:unhideWhenUsed="1"/>
+    <w:lsdException w:name="Balloon Text" w:semiHidden="1" w:unhideWhenUsed="1"/>
+    <w:lsdException w:name="Table Theme" w:semiHidden="1" w:unhideWhenUsed="1"/>
+    <w:lsdException w:name="Note Level 1" w:semiHidden="1" w:unhideWhenUsed="1"/>
+    <w:lsdException w:name="Note Level 2" w:semiHidden="1" w:unhideWhenUsed="1"/>
+    <w:lsdException w:name="Note Level 3" w:semiHidden="1" w:unhideWhenUsed="1"/>
+    <w:lsdException w:name="Note Level 4" w:semiHidden="1" w:unhideWhenUsed="1"/>
+    <w:lsdException w:name="Note Level 5" w:semiHidden="1" w:unhideWhenUsed="1"/>
+    <w:lsdException w:name="Note Level 6" w:semiHidden="1" w:unhideWhenUsed="1"/>
+    <w:lsdException w:name="Note Level 7" w:semiHidden="1" w:unhideWhenUsed="1"/>
+    <w:lsdException w:name="Medium Shading 1"/>
+    <w:lsdException w:name="Medium Shading 2"/>
+    <w:lsdException w:name="Medium List 1"/>
+    <w:lsdException w:name="Medium List 2"/>
+    <w:lsdException w:name="Medium Grid 1"/>
+    <w:lsdException w:name="Medium Grid 2"/>
+    <w:lsdException w:name="Medium Grid 3"/>
+    <w:lsdException w:name="Dark List"/>
+    <w:lsdException w:name="Colorful Shading"/>
+    <w:lsdException w:name="Colorful List"/>
+    <w:lsdException w:name="Colorful Grid"/>
+    <w:lsdException w:name="Light Shading Accent 1"/>
+    <w:lsdException w:name="Light List Accent 1"/>
+    <w:lsdException w:name="Light Grid Accent 1"/>
+    <w:lsdException w:name="Medium Shading 1 Accent 1"/>
+    <w:lsdException w:name="Medium Shading 2 Accent 1"/>
+    <w:lsdException w:name="Medium List 1 Accent 1"/>
+    <w:lsdException w:name="Revision" w:semiHidden="1"/>
+    <w:lsdException w:name="Medium List 2 Accent 1"/>
+    <w:lsdException w:name="Medium Grid 1 Accent 1"/>
+    <w:lsdException w:name="Medium Grid 2 Accent 1"/>
+    <w:lsdException w:name="Medium Grid 3 Accent 1"/>
+    <w:lsdException w:name="Dark List Accent 1"/>
+    <w:lsdException w:name="Colorful Shading Accent 1"/>
+    <w:lsdException w:name="Colorful List Accent 1"/>
+    <w:lsdException w:name="Colorful Grid Accent 1"/>
+    <w:lsdException w:name="Light Shading Accent 2"/>
+    <w:lsdException w:name="Light List Accent 2"/>
+    <w:lsdException w:name="Light Grid Accent 2"/>
+    <w:lsdException w:name="Medium Shading 1 Accent 2"/>
+    <w:lsdException w:name="Medium Shading 2 Accent 2"/>
+    <w:lsdException w:name="Medium List 1 Accent 2"/>
+    <w:lsdException w:name="Medium List 2 Accent 2"/>
+    <w:lsdException w:name="Medium Grid 1 Accent 2"/>
+    <w:lsdException w:name="Medium Grid 2 Accent 2"/>
+    <w:lsdException w:name="Medium Grid 3 Accent 2"/>
+    <w:lsdException w:name="Dark List Accent 2"/>
+    <w:lsdException w:name="Colorful Shading Accent 2"/>
+    <w:lsdException w:name="Colorful List Accent 2"/>
+    <w:lsdException w:name="Colorful Grid Accent 2"/>
+    <w:lsdException w:name="Light Shading Accent 3"/>
+    <w:lsdException w:name="Light List Accent 3"/>
+    <w:lsdException w:name="Light Grid Accent 3"/>
+    <w:lsdException w:name="Medium Shading 1 Accent 3"/>
+    <w:lsdException w:name="Medium Shading 2 Accent 3"/>
+    <w:lsdException w:name="Medium List 1 Accent 3"/>
+    <w:lsdException w:name="Medium List 2 Accent 3"/>
+    <w:lsdException w:name="Medium Grid 1 Accent 3"/>
+    <w:lsdException w:name="Medium Grid 2 Accent 3"/>
+    <w:lsdException w:name="Medium Grid 3 Accent 3"/>
+    <w:lsdException w:name="Dark List Accent 3"/>
+    <w:lsdException w:name="Colorful Shading Accent 3"/>
+    <w:lsdException w:name="Colorful List Accent 3"/>
+    <w:lsdException w:name="Colorful Grid Accent 3"/>
+    <w:lsdException w:name="Light Shading Accent 4"/>
+    <w:lsdException w:name="Light List Accent 4"/>
+    <w:lsdException w:name="Light Grid Accent 4"/>
+    <w:lsdException w:name="Medium Shading 1 Accent 4"/>
+    <w:lsdException w:name="Medium Shading 2 Accent 4"/>
+    <w:lsdException w:name="Medium List 1 Accent 4"/>
+    <w:lsdException w:name="Medium List 2 Accent 4"/>
+    <w:lsdException w:name="Medium Grid 1 Accent 4"/>
+    <w:lsdException w:name="Medium Grid 2 Accent 4"/>
+    <w:lsdException w:name="Medium Grid 3 Accent 4"/>
+    <w:lsdException w:name="Dark List Accent 4"/>
+    <w:lsdException w:name="Colorful Shading Accent 4"/>
+    <w:lsdException w:name="Colorful List Accent 4"/>
+    <w:lsdException w:name="Colorful Grid Accent 4"/>
+    <w:lsdException w:name="Light Shading Accent 5"/>
+    <w:lsdException w:name="Light List Accent 5"/>
+    <w:lsdException w:name="Light Grid Accent 5"/>
+    <w:lsdException w:name="Medium Shading 1 Accent 5"/>
+    <w:lsdException w:name="Medium Shading 2 Accent 5"/>
+    <w:lsdException w:name="Medium List 1 Accent 5"/>
+    <w:lsdException w:name="Medium List 2 Accent 5"/>
+    <w:lsdException w:name="Medium Grid 1 Accent 5"/>
+    <w:lsdException w:name="Medium Grid 2 Accent 5"/>
+    <w:lsdException w:name="Medium Grid 3 Accent 5"/>
+    <w:lsdException w:name="Dark List Accent 5"/>
+    <w:lsdException w:name="Colorful Shading Accent 5"/>
+    <w:lsdException w:name="Colorful List Accent 5"/>
+    <w:lsdException w:name="Colorful Grid Accent 5"/>
+    <w:lsdException w:name="Light Shading Accent 6"/>
+    <w:lsdException w:name="Light List Accent 6"/>
+    <w:lsdException w:name="Light Grid Accent 6"/>
+    <w:lsdException w:name="Medium Shading 1 Accent 6"/>
+    <w:lsdException w:name="Medium Shading 2 Accent 6"/>
+    <w:lsdException w:name="Medium List 1 Accent 6"/>
+    <w:lsdException w:name="Medium List 2 Accent 6"/>
+    <w:lsdException w:name="Medium Grid 1 Accent 6"/>
+    <w:lsdException w:name="Medium Grid 2 Accent 6"/>
+    <w:lsdException w:name="Medium Grid 3 Accent 6"/>
+    <w:lsdException w:name="Dark List Accent 6"/>
+    <w:lsdException w:name="Colorful Shading Accent 6"/>
+    <w:lsdException w:name="Colorful List Accent 6"/>
+    <w:lsdException w:name="Colorful Grid Accent 6"/>
+    <w:lsdException w:name="Plain Table 1" w:uiPriority="41"/>
+    <w:lsdException w:name="Plain Table 2" w:uiPriority="42"/>
+    <w:lsdException w:name="Plain Table 3" w:uiPriority="43"/>
+    <w:lsdException w:name="Plain Table 4" w:uiPriority="44"/>
+    <w:lsdException w:name="Plain Table 5" w:uiPriority="45"/>
+    <w:lsdException w:name="Grid Table Light" w:uiPriority="40"/>
+    <w:lsdException w:name="Grid Table 1 Light" w:uiPriority="46"/>
+    <w:lsdException w:name="Grid Table 2" w:uiPriority="47"/>
+    <w:lsdException w:name="Grid Table 3" w:uiPriority="48"/>
+    <w:lsdException w:name="Grid Table 4" w:uiPriority="49"/>
+    <w:lsdException w:name="Grid Table 5 Dark" w:uiPriority="50"/>
+    <w:lsdException w:name="Grid Table 6 Colorful" w:uiPriority="51"/>
+    <w:lsdException w:name="Grid Table 7 Colorful" w:uiPriority="52"/>
+    <w:lsdException w:name="Grid Table 1 Light Accent 1" w:uiPriority="46"/>
+    <w:lsdException w:name="Grid Table 2 Accent 1" w:uiPriority="47"/>
+    <w:lsdException w:name="Grid Table 3 Accent 1" w:uiPriority="48"/>
+    <w:lsdException w:name="Grid Table 4 Accent 1" w:uiPriority="49"/>
+    <w:lsdException w:name="Grid Table 5 Dark Accent 1" w:uiPriority="50"/>
+    <w:lsdException w:name="Grid Table 6 Colorful Accent 1" w:uiPriority="51"/>
+    <w:lsdException w:name="Grid Table 7 Colorful Accent 1" w:uiPriority="52"/>
+    <w:lsdException w:name="Grid Table 1 Light Accent 2" w:uiPriority="46"/>
+    <w:lsdException w:name="Grid Table 2 Accent 2" w:uiPriority="47"/>
+    <w:lsdException w:name="Grid Table 3 Accent 2" w:uiPriority="48"/>
+    <w:lsdException w:name="Grid Table 4 Accent 2" w:uiPriority="49"/>
+    <w:lsdException w:name="Grid Table 5 Dark Accent 2" w:uiPriority="50"/>
+    <w:lsdException w:name="Grid Table 6 Colorful Accent 2" w:uiPriority="51"/>
+    <w:lsdException w:name="Grid Table 7 Colorful Accent 2" w:uiPriority="52"/>
+    <w:lsdException w:name="Grid Table 1 Light Accent 3" w:uiPriority="46"/>
+    <w:lsdException w:name="Grid Table 2 Accent 3" w:uiPriority="47"/>
+    <w:lsdException w:name="Grid Table 3 Accent 3" w:uiPriority="48"/>
+    <w:lsdException w:name="Grid Table 4 Accent 3" w:uiPriority="49"/>
+    <w:lsdException w:name="Grid Table 5 Dark Accent 3" w:uiPriority="50"/>
+    <w:lsdException w:name="Grid Table 6 Colorful Accent 3" w:uiPriority="51"/>
+    <w:lsdException w:name="Grid Table 7 Colorful Accent 3" w:uiPriority="52"/>
+    <w:lsdException w:name="Grid Table 1 Light Accent 4" w:uiPriority="46"/>
+    <w:lsdException w:name="Grid Table 2 Accent 4" w:uiPriority="47"/>
+    <w:lsdException w:name="Grid Table 3 Accent 4" w:uiPriority="48"/>
+    <w:lsdException w:name="Grid Table 4 Accent 4" w:uiPriority="49"/>
+    <w:lsdException w:name="Grid Table 5 Dark Accent 4" w:uiPriority="50"/>
+    <w:lsdException w:name="Grid Table 6 Colorful Accent 4" w:uiPriority="51"/>
+    <w:lsdException w:name="Grid Table 7 Colorful Accent 4" w:uiPriority="52"/>
+    <w:lsdException w:name="Grid Table 1 Light Accent 5" w:uiPriority="46"/>
+    <w:lsdException w:name="Grid Table 2 Accent 5" w:uiPriority="47"/>
+    <w:lsdException w:name="Grid Table 3 Accent 5" w:uiPriority="48"/>
+    <w:lsdException w:name="Grid Table 4 Accent 5" w:uiPriority="49"/>
+    <w:lsdException w:name="Grid Table 5 Dark Accent 5" w:uiPriority="50"/>
+    <w:lsdException w:name="Grid Table 6 Colorful Accent 5" w:uiPriority="51"/>
+    <w:lsdException w:name="Grid Table 7 Colorful Accent 5" w:uiPriority="52"/>
+    <w:lsdException w:name="Grid Table 1 Light Accent 6" w:uiPriority="46"/>
+    <w:lsdException w:name="Grid Table 2 Accent 6" w:uiPriority="47"/>
+    <w:lsdException w:name="Grid Table 3 Accent 6" w:uiPriority="48"/>
+    <w:lsdException w:name="Grid Table 4 Accent 6" w:uiPriority="49"/>
+    <w:lsdException w:name="Grid Table 5 Dark Accent 6" w:uiPriority="50"/>
+    <w:lsdException w:name="Grid Table 6 Colorful Accent 6" w:uiPriority="51"/>
+    <w:lsdException w:name="Grid Table 7 Colorful Accent 6" w:uiPriority="52"/>
+    <w:lsdException w:name="List Table 1 Light" w:uiPriority="46"/>
+    <w:lsdException w:name="List Table 2" w:uiPriority="47"/>
+    <w:lsdException w:name="List Table 3" w:uiPriority="48"/>
+    <w:lsdException w:name="List Table 4" w:uiPriority="49"/>
+    <w:lsdException w:name="List Table 5 Dark" w:uiPriority="50"/>
+    <w:lsdException w:name="List Table 6 Colorful" w:uiPriority="51"/>
+    <w:lsdException w:name="List Table 7 Colorful" w:uiPriority="52"/>
+    <w:lsdException w:name="List Table 1 Light Accent 1" w:uiPriority="46"/>
+    <w:lsdException w:name="List Table 2 Accent 1" w:uiPriority="47"/>
+    <w:lsdException w:name="List Table 3 Accent 1" w:uiPriority="48"/>
+    <w:lsdException w:name="List Table 4 Accent 1" w:uiPriority="49"/>
+    <w:lsdException w:name="List Table 5 Dark Accent 1" w:uiPriority="50"/>
+    <w:lsdException w:name="List Table 6 Colorful Accent 1" w:uiPriority="51"/>
+    <w:lsdException w:name="List Table 7 Colorful Accent 1" w:uiPriority="52"/>
+    <w:lsdException w:name="List Table 1 Light Accent 2" w:uiPriority="46"/>
+    <w:lsdException w:name="List Table 2 Accent 2" w:uiPriority="47"/>
+    <w:lsdException w:name="List Table 3 Accent 2" w:uiPriority="48"/>
+    <w:lsdException w:name="List Table 4 Accent 2" w:uiPriority="49"/>
+    <w:lsdException w:name="List Table 5 Dark Accent 2" w:uiPriority="50"/>
+    <w:lsdException w:name="List Table 6 Colorful Accent 2" w:uiPriority="51"/>
+    <w:lsdException w:name="List Table 7 Colorful Accent 2" w:uiPriority="52"/>
+    <w:lsdException w:name="List Table 1 Light Accent 3" w:uiPriority="46"/>
+    <w:lsdException w:name="List Table 2 Accent 3" w:uiPriority="47"/>
+    <w:lsdException w:name="List Table 3 Accent 3" w:uiPriority="48"/>
+    <w:lsdException w:name="List Table 4 Accent 3" w:uiPriority="49"/>
+    <w:lsdException w:name="List Table 5 Dark Accent 3" w:uiPriority="50"/>
+    <w:lsdException w:name="List Table 6 Colorful Accent 3" w:uiPriority="51"/>
+    <w:lsdException w:name="List Table 7 Colorful Accent 3" w:uiPriority="52"/>
+    <w:lsdException w:name="List Table 1 Light Accent 4" w:uiPriority="46"/>
+    <w:lsdException w:name="List Table 2 Accent 4" w:uiPriority="47"/>
+    <w:lsdException w:name="List Table 3 Accent 4" w:uiPriority="48"/>
+    <w:lsdException w:name="List Table 4 Accent 4" w:uiPriority="49"/>
+    <w:lsdException w:name="List Table 5 Dark Accent 4" w:uiPriority="50"/>
+    <w:lsdException w:name="List Table 6 Colorful Accent 4" w:uiPriority="51"/>
+    <w:lsdException w:name="List Table 7 Colorful Accent 4" w:uiPriority="52"/>
+    <w:lsdException w:name="List Table 1 Light Accent 5" w:uiPriority="46"/>
+    <w:lsdException w:name="List Table 2 Accent 5" w:uiPriority="47"/>
+    <w:lsdException w:name="List Table 3 Accent 5" w:uiPriority="48"/>
+    <w:lsdException w:name="List Table 4 Accent 5" w:uiPriority="49"/>
+    <w:lsdException w:name="List Table 5 Dark Accent 5" w:uiPriority="50"/>
+    <w:lsdException w:name="List Table 6 Colorful Accent 5" w:uiPriority="51"/>
+    <w:lsdException w:name="List Table 7 Colorful Accent 5" w:uiPriority="52"/>
+    <w:lsdException w:name="List Table 1 Light Accent 6" w:uiPriority="46"/>
+    <w:lsdException w:name="List Table 2 Accent 6" w:uiPriority="47"/>
+    <w:lsdException w:name="List Table 3 Accent 6" w:uiPriority="48"/>
+    <w:lsdException w:name="List Table 4 Accent 6" w:uiPriority="49"/>
+    <w:lsdException w:name="List Table 5 Dark Accent 6" w:uiPriority="50"/>
+    <w:lsdException w:name="List Table 6 Colorful Accent 6" w:uiPriority="51"/>
+    <w:lsdException w:name="List Table 7 Colorful Accent 6" w:uiPriority="52"/>
+    <w:lsdException w:name="Mention" w:semiHidden="1" w:uiPriority="99" w:unhideWhenUsed="1"/>
+    <w:lsdException w:name="Smart Hyperlink" w:semiHidden="1" w:uiPriority="99" w:unhideWhenUsed="1"/>
   </w:latentStyles>
   <w:style w:type="paragraph" w:default="1" w:styleId="Normal">
     <w:name w:val="Normal"/>
@@ -3593,7 +3638,9 @@
   </w:style>
   <w:style w:type="character" w:default="1" w:styleId="DefaultParagraphFont">
     <w:name w:val="Default Paragraph Font"/>
-    <w:rsid w:val="00A073AE"/>
+    <w:uiPriority w:val="1"/>
+    <w:semiHidden/>
+    <w:unhideWhenUsed/>
   </w:style>
   <w:style w:type="table" w:default="1" w:styleId="TableNormal">
     <w:name w:val="Normal Table"/>
@@ -3612,8 +3659,9 @@
   </w:style>
   <w:style w:type="numbering" w:default="1" w:styleId="NoList">
     <w:name w:val="No List"/>
+    <w:uiPriority w:val="99"/>
     <w:semiHidden/>
-    <w:rsid w:val="00A073AE"/>
+    <w:unhideWhenUsed/>
   </w:style>
   <w:style w:type="paragraph" w:styleId="Title">
     <w:name w:val="Title"/>
@@ -3892,192 +3940,6 @@
       <w:sz w:val="24"/>
       <w:szCs w:val="24"/>
     </w:rPr>
-  </w:style>
-</w:styles>
-</file>
-
-<file path=word/stylesWithEffects.xml><?xml version="1.0" encoding="utf-8"?>
-<w:styles xmlns:wpc="http://schemas.microsoft.com/office/word/2010/wordprocessingCanvas" xmlns:mo="http://schemas.microsoft.com/office/mac/office/2008/main" xmlns:mc="http://schemas.openxmlformats.org/markup-compatibility/2006" xmlns:mv="urn:schemas-microsoft-com:mac:vml" xmlns:o="urn:schemas-microsoft-com:office:office" xmlns:r="http://schemas.openxmlformats.org/officeDocument/2006/relationships" xmlns:m="http://schemas.openxmlformats.org/officeDocument/2006/math" xmlns:v="urn:schemas-microsoft-com:vml" xmlns:wp14="http://schemas.microsoft.com/office/word/2010/wordprocessingDrawing" xmlns:wp="http://schemas.openxmlformats.org/drawingml/2006/wordprocessingDrawing" xmlns:w10="urn:schemas-microsoft-com:office:word" xmlns:w="http://schemas.openxmlformats.org/wordprocessingml/2006/main" xmlns:w14="http://schemas.microsoft.com/office/word/2010/wordml" xmlns:wpg="http://schemas.microsoft.com/office/word/2010/wordprocessingGroup" xmlns:wpi="http://schemas.microsoft.com/office/word/2010/wordprocessingInk" xmlns:wne="http://schemas.microsoft.com/office/word/2006/wordml" xmlns:wps="http://schemas.microsoft.com/office/word/2010/wordprocessingShape" mc:Ignorable="w14 wp14 mv">
-  <w:docDefaults>
-    <w:rPrDefault>
-      <w:rPr>
-        <w:rFonts w:asciiTheme="minorHAnsi" w:eastAsiaTheme="minorEastAsia" w:hAnsiTheme="minorHAnsi" w:cstheme="minorBidi"/>
-        <w:sz w:val="24"/>
-        <w:szCs w:val="24"/>
-        <w:lang w:val="en-US" w:eastAsia="ja-JP" w:bidi="ar-SA"/>
-      </w:rPr>
-    </w:rPrDefault>
-    <w:pPrDefault/>
-  </w:docDefaults>
-  <w:latentStyles w:defLockedState="0" w:defUIPriority="99" w:defSemiHidden="1" w:defUnhideWhenUsed="1" w:defQFormat="0" w:count="276">
-    <w:lsdException w:name="Normal" w:semiHidden="0" w:uiPriority="0" w:unhideWhenUsed="0" w:qFormat="1"/>
-    <w:lsdException w:name="heading 1" w:semiHidden="0" w:uiPriority="9" w:unhideWhenUsed="0" w:qFormat="1"/>
-    <w:lsdException w:name="heading 2" w:uiPriority="9" w:qFormat="1"/>
-    <w:lsdException w:name="heading 3" w:uiPriority="9" w:qFormat="1"/>
-    <w:lsdException w:name="heading 4" w:uiPriority="9" w:qFormat="1"/>
-    <w:lsdException w:name="heading 5" w:uiPriority="9" w:qFormat="1"/>
-    <w:lsdException w:name="heading 6" w:uiPriority="9" w:qFormat="1"/>
-    <w:lsdException w:name="heading 7" w:uiPriority="9" w:qFormat="1"/>
-    <w:lsdException w:name="heading 8" w:uiPriority="9" w:qFormat="1"/>
-    <w:lsdException w:name="heading 9" w:uiPriority="9" w:qFormat="1"/>
-    <w:lsdException w:name="toc 1" w:uiPriority="39"/>
-    <w:lsdException w:name="toc 2" w:uiPriority="39"/>
-    <w:lsdException w:name="toc 3" w:uiPriority="39"/>
-    <w:lsdException w:name="toc 4" w:uiPriority="39"/>
-    <w:lsdException w:name="toc 5" w:uiPriority="39"/>
-    <w:lsdException w:name="toc 6" w:uiPriority="39"/>
-    <w:lsdException w:name="toc 7" w:uiPriority="39"/>
-    <w:lsdException w:name="toc 8" w:uiPriority="39"/>
-    <w:lsdException w:name="toc 9" w:uiPriority="39"/>
-    <w:lsdException w:name="caption" w:uiPriority="35" w:qFormat="1"/>
-    <w:lsdException w:name="Title" w:semiHidden="0" w:uiPriority="10" w:unhideWhenUsed="0" w:qFormat="1"/>
-    <w:lsdException w:name="Default Paragraph Font" w:uiPriority="1"/>
-    <w:lsdException w:name="Subtitle" w:semiHidden="0" w:uiPriority="11" w:unhideWhenUsed="0" w:qFormat="1"/>
-    <w:lsdException w:name="Strong" w:semiHidden="0" w:uiPriority="22" w:unhideWhenUsed="0" w:qFormat="1"/>
-    <w:lsdException w:name="Emphasis" w:semiHidden="0" w:uiPriority="20" w:unhideWhenUsed="0" w:qFormat="1"/>
-    <w:lsdException w:name="Table Grid" w:semiHidden="0" w:uiPriority="59" w:unhideWhenUsed="0"/>
-    <w:lsdException w:name="Placeholder Text" w:unhideWhenUsed="0"/>
-    <w:lsdException w:name="No Spacing" w:semiHidden="0" w:uiPriority="1" w:unhideWhenUsed="0" w:qFormat="1"/>
-    <w:lsdException w:name="Light Shading" w:semiHidden="0" w:uiPriority="60" w:unhideWhenUsed="0"/>
-    <w:lsdException w:name="Light List" w:semiHidden="0" w:uiPriority="61" w:unhideWhenUsed="0"/>
-    <w:lsdException w:name="Light Grid" w:semiHidden="0" w:uiPriority="62" w:unhideWhenUsed="0"/>
-    <w:lsdException w:name="Medium Shading 1" w:semiHidden="0" w:uiPriority="63" w:unhideWhenUsed="0"/>
-    <w:lsdException w:name="Medium Shading 2" w:semiHidden="0" w:uiPriority="64" w:unhideWhenUsed="0"/>
-    <w:lsdException w:name="Medium List 1" w:semiHidden="0" w:uiPriority="65" w:unhideWhenUsed="0"/>
-    <w:lsdException w:name="Medium List 2" w:semiHidden="0" w:uiPriority="66" w:unhideWhenUsed="0"/>
-    <w:lsdException w:name="Medium Grid 1" w:semiHidden="0" w:uiPriority="67" w:unhideWhenUsed="0"/>
-    <w:lsdException w:name="Medium Grid 2" w:semiHidden="0" w:uiPriority="68" w:unhideWhenUsed="0"/>
-    <w:lsdException w:name="Medium Grid 3" w:semiHidden="0" w:uiPriority="69" w:unhideWhenUsed="0"/>
-    <w:lsdException w:name="Dark List" w:semiHidden="0" w:uiPriority="70" w:unhideWhenUsed="0"/>
-    <w:lsdException w:name="Colorful Shading" w:semiHidden="0" w:uiPriority="71" w:unhideWhenUsed="0"/>
-    <w:lsdException w:name="Colorful List" w:semiHidden="0" w:uiPriority="72" w:unhideWhenUsed="0"/>
-    <w:lsdException w:name="Colorful Grid" w:semiHidden="0" w:uiPriority="73" w:unhideWhenUsed="0"/>
-    <w:lsdException w:name="Light Shading Accent 1" w:semiHidden="0" w:uiPriority="60" w:unhideWhenUsed="0"/>
-    <w:lsdException w:name="Light List Accent 1" w:semiHidden="0" w:uiPriority="61" w:unhideWhenUsed="0"/>
-    <w:lsdException w:name="Light Grid Accent 1" w:semiHidden="0" w:uiPriority="62" w:unhideWhenUsed="0"/>
-    <w:lsdException w:name="Medium Shading 1 Accent 1" w:semiHidden="0" w:uiPriority="63" w:unhideWhenUsed="0"/>
-    <w:lsdException w:name="Medium Shading 2 Accent 1" w:semiHidden="0" w:uiPriority="64" w:unhideWhenUsed="0"/>
-    <w:lsdException w:name="Medium List 1 Accent 1" w:semiHidden="0" w:uiPriority="65" w:unhideWhenUsed="0"/>
-    <w:lsdException w:name="Revision" w:unhideWhenUsed="0"/>
-    <w:lsdException w:name="List Paragraph" w:semiHidden="0" w:uiPriority="34" w:unhideWhenUsed="0" w:qFormat="1"/>
-    <w:lsdException w:name="Quote" w:semiHidden="0" w:uiPriority="29" w:unhideWhenUsed="0" w:qFormat="1"/>
-    <w:lsdException w:name="Intense Quote" w:semiHidden="0" w:uiPriority="30" w:unhideWhenUsed="0" w:qFormat="1"/>
-    <w:lsdException w:name="Medium List 2 Accent 1" w:semiHidden="0" w:uiPriority="66" w:unhideWhenUsed="0"/>
-    <w:lsdException w:name="Medium Grid 1 Accent 1" w:semiHidden="0" w:uiPriority="67" w:unhideWhenUsed="0"/>
-    <w:lsdException w:name="Medium Grid 2 Accent 1" w:semiHidden="0" w:uiPriority="68" w:unhideWhenUsed="0"/>
-    <w:lsdException w:name="Medium Grid 3 Accent 1" w:semiHidden="0" w:uiPriority="69" w:unhideWhenUsed="0"/>
-    <w:lsdException w:name="Dark List Accent 1" w:semiHidden="0" w:uiPriority="70" w:unhideWhenUsed="0"/>
-    <w:lsdException w:name="Colorful Shading Accent 1" w:semiHidden="0" w:uiPriority="71" w:unhideWhenUsed="0"/>
-    <w:lsdException w:name="Colorful List Accent 1" w:semiHidden="0" w:uiPriority="72" w:unhideWhenUsed="0"/>
-    <w:lsdException w:name="Colorful Grid Accent 1" w:semiHidden="0" w:uiPriority="73" w:unhideWhenUsed="0"/>
-    <w:lsdException w:name="Light Shading Accent 2" w:semiHidden="0" w:uiPriority="60" w:unhideWhenUsed="0"/>
-    <w:lsdException w:name="Light List Accent 2" w:semiHidden="0" w:uiPriority="61" w:unhideWhenUsed="0"/>
-    <w:lsdException w:name="Light Grid Accent 2" w:semiHidden="0" w:uiPriority="62" w:unhideWhenUsed="0"/>
-    <w:lsdException w:name="Medium Shading 1 Accent 2" w:semiHidden="0" w:uiPriority="63" w:unhideWhenUsed="0"/>
-    <w:lsdException w:name="Medium Shading 2 Accent 2" w:semiHidden="0" w:uiPriority="64" w:unhideWhenUsed="0"/>
-    <w:lsdException w:name="Medium List 1 Accent 2" w:semiHidden="0" w:uiPriority="65" w:unhideWhenUsed="0"/>
-    <w:lsdException w:name="Medium List 2 Accent 2" w:semiHidden="0" w:uiPriority="66" w:unhideWhenUsed="0"/>
-    <w:lsdException w:name="Medium Grid 1 Accent 2" w:semiHidden="0" w:uiPriority="67" w:unhideWhenUsed="0"/>
-    <w:lsdException w:name="Medium Grid 2 Accent 2" w:semiHidden="0" w:uiPriority="68" w:unhideWhenUsed="0"/>
-    <w:lsdException w:name="Medium Grid 3 Accent 2" w:semiHidden="0" w:uiPriority="69" w:unhideWhenUsed="0"/>
-    <w:lsdException w:name="Dark List Accent 2" w:semiHidden="0" w:uiPriority="70" w:unhideWhenUsed="0"/>
-    <w:lsdException w:name="Colorful Shading Accent 2" w:semiHidden="0" w:uiPriority="71" w:unhideWhenUsed="0"/>
-    <w:lsdException w:name="Colorful List Accent 2" w:semiHidden="0" w:uiPriority="72" w:unhideWhenUsed="0"/>
-    <w:lsdException w:name="Colorful Grid Accent 2" w:semiHidden="0" w:uiPriority="73" w:unhideWhenUsed="0"/>
-    <w:lsdException w:name="Light Shading Accent 3" w:semiHidden="0" w:uiPriority="60" w:unhideWhenUsed="0"/>
-    <w:lsdException w:name="Light List Accent 3" w:semiHidden="0" w:uiPriority="61" w:unhideWhenUsed="0"/>
-    <w:lsdException w:name="Light Grid Accent 3" w:semiHidden="0" w:uiPriority="62" w:unhideWhenUsed="0"/>
-    <w:lsdException w:name="Medium Shading 1 Accent 3" w:semiHidden="0" w:uiPriority="63" w:unhideWhenUsed="0"/>
-    <w:lsdException w:name="Medium Shading 2 Accent 3" w:semiHidden="0" w:uiPriority="64" w:unhideWhenUsed="0"/>
-    <w:lsdException w:name="Medium List 1 Accent 3" w:semiHidden="0" w:uiPriority="65" w:unhideWhenUsed="0"/>
-    <w:lsdException w:name="Medium List 2 Accent 3" w:semiHidden="0" w:uiPriority="66" w:unhideWhenUsed="0"/>
-    <w:lsdException w:name="Medium Grid 1 Accent 3" w:semiHidden="0" w:uiPriority="67" w:unhideWhenUsed="0"/>
-    <w:lsdException w:name="Medium Grid 2 Accent 3" w:semiHidden="0" w:uiPriority="68" w:unhideWhenUsed="0"/>
-    <w:lsdException w:name="Medium Grid 3 Accent 3" w:semiHidden="0" w:uiPriority="69" w:unhideWhenUsed="0"/>
-    <w:lsdException w:name="Dark List Accent 3" w:semiHidden="0" w:uiPriority="70" w:unhideWhenUsed="0"/>
-    <w:lsdException w:name="Colorful Shading Accent 3" w:semiHidden="0" w:uiPriority="71" w:unhideWhenUsed="0"/>
-    <w:lsdException w:name="Colorful List Accent 3" w:semiHidden="0" w:uiPriority="72" w:unhideWhenUsed="0"/>
-    <w:lsdException w:name="Colorful Grid Accent 3" w:semiHidden="0" w:uiPriority="73" w:unhideWhenUsed="0"/>
-    <w:lsdException w:name="Light Shading Accent 4" w:semiHidden="0" w:uiPriority="60" w:unhideWhenUsed="0"/>
-    <w:lsdException w:name="Light List Accent 4" w:semiHidden="0" w:uiPriority="61" w:unhideWhenUsed="0"/>
-    <w:lsdException w:name="Light Grid Accent 4" w:semiHidden="0" w:uiPriority="62" w:unhideWhenUsed="0"/>
-    <w:lsdException w:name="Medium Shading 1 Accent 4" w:semiHidden="0" w:uiPriority="63" w:unhideWhenUsed="0"/>
-    <w:lsdException w:name="Medium Shading 2 Accent 4" w:semiHidden="0" w:uiPriority="64" w:unhideWhenUsed="0"/>
-    <w:lsdException w:name="Medium List 1 Accent 4" w:semiHidden="0" w:uiPriority="65" w:unhideWhenUsed="0"/>
-    <w:lsdException w:name="Medium List 2 Accent 4" w:semiHidden="0" w:uiPriority="66" w:unhideWhenUsed="0"/>
-    <w:lsdException w:name="Medium Grid 1 Accent 4" w:semiHidden="0" w:uiPriority="67" w:unhideWhenUsed="0"/>
-    <w:lsdException w:name="Medium Grid 2 Accent 4" w:semiHidden="0" w:uiPriority="68" w:unhideWhenUsed="0"/>
-    <w:lsdException w:name="Medium Grid 3 Accent 4" w:semiHidden="0" w:uiPriority="69" w:unhideWhenUsed="0"/>
-    <w:lsdException w:name="Dark List Accent 4" w:semiHidden="0" w:uiPriority="70" w:unhideWhenUsed="0"/>
-    <w:lsdException w:name="Colorful Shading Accent 4" w:semiHidden="0" w:uiPriority="71" w:unhideWhenUsed="0"/>
-    <w:lsdException w:name="Colorful List Accent 4" w:semiHidden="0" w:uiPriority="72" w:unhideWhenUsed="0"/>
-    <w:lsdException w:name="Colorful Grid Accent 4" w:semiHidden="0" w:uiPriority="73" w:unhideWhenUsed="0"/>
-    <w:lsdException w:name="Light Shading Accent 5" w:semiHidden="0" w:uiPriority="60" w:unhideWhenUsed="0"/>
-    <w:lsdException w:name="Light List Accent 5" w:semiHidden="0" w:uiPriority="61" w:unhideWhenUsed="0"/>
-    <w:lsdException w:name="Light Grid Accent 5" w:semiHidden="0" w:uiPriority="62" w:unhideWhenUsed="0"/>
-    <w:lsdException w:name="Medium Shading 1 Accent 5" w:semiHidden="0" w:uiPriority="63" w:unhideWhenUsed="0"/>
-    <w:lsdException w:name="Medium Shading 2 Accent 5" w:semiHidden="0" w:uiPriority="64" w:unhideWhenUsed="0"/>
-    <w:lsdException w:name="Medium List 1 Accent 5" w:semiHidden="0" w:uiPriority="65" w:unhideWhenUsed="0"/>
-    <w:lsdException w:name="Medium List 2 Accent 5" w:semiHidden="0" w:uiPriority="66" w:unhideWhenUsed="0"/>
-    <w:lsdException w:name="Medium Grid 1 Accent 5" w:semiHidden="0" w:uiPriority="67" w:unhideWhenUsed="0"/>
-    <w:lsdException w:name="Medium Grid 2 Accent 5" w:semiHidden="0" w:uiPriority="68" w:unhideWhenUsed="0"/>
-    <w:lsdException w:name="Medium Grid 3 Accent 5" w:semiHidden="0" w:uiPriority="69" w:unhideWhenUsed="0"/>
-    <w:lsdException w:name="Dark List Accent 5" w:semiHidden="0" w:uiPriority="70" w:unhideWhenUsed="0"/>
-    <w:lsdException w:name="Colorful Shading Accent 5" w:semiHidden="0" w:uiPriority="71" w:unhideWhenUsed="0"/>
-    <w:lsdException w:name="Colorful List Accent 5" w:semiHidden="0" w:uiPriority="72" w:unhideWhenUsed="0"/>
-    <w:lsdException w:name="Colorful Grid Accent 5" w:semiHidden="0" w:uiPriority="73" w:unhideWhenUsed="0"/>
-    <w:lsdException w:name="Light Shading Accent 6" w:semiHidden="0" w:uiPriority="60" w:unhideWhenUsed="0"/>
-    <w:lsdException w:name="Light List Accent 6" w:semiHidden="0" w:uiPriority="61" w:unhideWhenUsed="0"/>
-    <w:lsdException w:name="Light Grid Accent 6" w:semiHidden="0" w:uiPriority="62" w:unhideWhenUsed="0"/>
-    <w:lsdException w:name="Medium Shading 1 Accent 6" w:semiHidden="0" w:uiPriority="63" w:unhideWhenUsed="0"/>
-    <w:lsdException w:name="Medium Shading 2 Accent 6" w:semiHidden="0" w:uiPriority="64" w:unhideWhenUsed="0"/>
-    <w:lsdException w:name="Medium List 1 Accent 6" w:semiHidden="0" w:uiPriority="65" w:unhideWhenUsed="0"/>
-    <w:lsdException w:name="Medium List 2 Accent 6" w:semiHidden="0" w:uiPriority="66" w:unhideWhenUsed="0"/>
-    <w:lsdException w:name="Medium Grid 1 Accent 6" w:semiHidden="0" w:uiPriority="67" w:unhideWhenUsed="0"/>
-    <w:lsdException w:name="Medium Grid 2 Accent 6" w:semiHidden="0" w:uiPriority="68" w:unhideWhenUsed="0"/>
-    <w:lsdException w:name="Medium Grid 3 Accent 6" w:semiHidden="0" w:uiPriority="69" w:unhideWhenUsed="0"/>
-    <w:lsdException w:name="Dark List Accent 6" w:semiHidden="0" w:uiPriority="70" w:unhideWhenUsed="0"/>
-    <w:lsdException w:name="Colorful Shading Accent 6" w:semiHidden="0" w:uiPriority="71" w:unhideWhenUsed="0"/>
-    <w:lsdException w:name="Colorful List Accent 6" w:semiHidden="0" w:uiPriority="72" w:unhideWhenUsed="0"/>
-    <w:lsdException w:name="Colorful Grid Accent 6" w:semiHidden="0" w:uiPriority="73" w:unhideWhenUsed="0"/>
-    <w:lsdException w:name="Subtle Emphasis" w:semiHidden="0" w:uiPriority="19" w:unhideWhenUsed="0" w:qFormat="1"/>
-    <w:lsdException w:name="Intense Emphasis" w:semiHidden="0" w:uiPriority="21" w:unhideWhenUsed="0" w:qFormat="1"/>
-    <w:lsdException w:name="Subtle Reference" w:semiHidden="0" w:uiPriority="31" w:unhideWhenUsed="0" w:qFormat="1"/>
-    <w:lsdException w:name="Intense Reference" w:semiHidden="0" w:uiPriority="32" w:unhideWhenUsed="0" w:qFormat="1"/>
-    <w:lsdException w:name="Book Title" w:semiHidden="0" w:uiPriority="33" w:unhideWhenUsed="0" w:qFormat="1"/>
-    <w:lsdException w:name="Bibliography" w:uiPriority="37"/>
-    <w:lsdException w:name="TOC Heading" w:uiPriority="39" w:qFormat="1"/>
-  </w:latentStyles>
-  <w:style w:type="paragraph" w:default="1" w:styleId="Normal">
-    <w:name w:val="Normal"/>
-    <w:qFormat/>
-  </w:style>
-  <w:style w:type="character" w:default="1" w:styleId="DefaultParagraphFont">
-    <w:name w:val="Default Paragraph Font"/>
-    <w:uiPriority w:val="1"/>
-    <w:semiHidden/>
-    <w:unhideWhenUsed/>
-  </w:style>
-  <w:style w:type="table" w:default="1" w:styleId="TableNormal">
-    <w:name w:val="Normal Table"/>
-    <w:uiPriority w:val="99"/>
-    <w:semiHidden/>
-    <w:unhideWhenUsed/>
-    <w:tblPr>
-      <w:tblInd w:w="0" w:type="dxa"/>
-      <w:tblCellMar>
-        <w:top w:w="0" w:type="dxa"/>
-        <w:left w:w="108" w:type="dxa"/>
-        <w:bottom w:w="0" w:type="dxa"/>
-        <w:right w:w="108" w:type="dxa"/>
-      </w:tblCellMar>
-    </w:tblPr>
-  </w:style>
-  <w:style w:type="numbering" w:default="1" w:styleId="NoList">
-    <w:name w:val="No List"/>
-    <w:uiPriority w:val="99"/>
-    <w:semiHidden/>
-    <w:unhideWhenUsed/>
   </w:style>
 </w:styles>
 </file>

</xml_diff>